<commit_message>
made question embedding function global, form above llms, separated trad + kg into separate functions to start
</commit_message>
<xml_diff>
--- a/Documentation/List of questions.docx
+++ b/Documentation/List of questions.docx
@@ -26,13 +26,8 @@
         </w:tabs>
       </w:pPr>
       <w:r>
-        <w:t xml:space="preserve">Lesson 1: Neo4j and </w:t>
-      </w:r>
-      <w:proofErr w:type="spellStart"/>
-      <w:r>
-        <w:t>genai</w:t>
-      </w:r>
-      <w:proofErr w:type="spellEnd"/>
+        <w:t>Lesson 1: Neo4j and genai</w:t>
+      </w:r>
       <w:r>
         <w:tab/>
       </w:r>
@@ -237,31 +232,7 @@
           <w:szCs w:val="21"/>
           <w14:ligatures w14:val="none"/>
         </w:rPr>
-        <w:t xml:space="preserve">Describe the process of integrating Neo4j with </w:t>
-      </w:r>
-      <w:proofErr w:type="spellStart"/>
-      <w:r>
-        <w:rPr>
-          <w:rFonts w:ascii="Roboto" w:eastAsia="Times New Roman" w:hAnsi="Roboto" w:cs="Times New Roman"/>
-          <w:color w:val="111111"/>
-          <w:kern w:val="0"/>
-          <w:sz w:val="21"/>
-          <w:szCs w:val="21"/>
-          <w14:ligatures w14:val="none"/>
-        </w:rPr>
-        <w:t>Langchain</w:t>
-      </w:r>
-      <w:proofErr w:type="spellEnd"/>
-      <w:r>
-        <w:rPr>
-          <w:rFonts w:ascii="Roboto" w:eastAsia="Times New Roman" w:hAnsi="Roboto" w:cs="Times New Roman"/>
-          <w:color w:val="111111"/>
-          <w:kern w:val="0"/>
-          <w:sz w:val="21"/>
-          <w:szCs w:val="21"/>
-          <w14:ligatures w14:val="none"/>
-        </w:rPr>
-        <w:t xml:space="preserve"> using Python.</w:t>
+        <w:t>Describe the process of integrating Neo4j with Langchain using Python.</w:t>
       </w:r>
     </w:p>
     <w:p>
@@ -356,16 +327,7 @@
         <w:pStyle w:val="Heading3"/>
       </w:pPr>
       <w:r>
-        <w:t xml:space="preserve">Lesson </w:t>
-      </w:r>
-      <w:r>
-        <w:t>2</w:t>
-      </w:r>
-      <w:r>
-        <w:t xml:space="preserve">: </w:t>
-      </w:r>
-      <w:r>
-        <w:t>Hallucination</w:t>
+        <w:t>Lesson 2: Hallucination</w:t>
       </w:r>
     </w:p>
     <w:p>
@@ -626,31 +588,7 @@
           <w:szCs w:val="21"/>
           <w14:ligatures w14:val="none"/>
         </w:rPr>
-        <w:t xml:space="preserve">What ethical considerations should be </w:t>
-      </w:r>
-      <w:proofErr w:type="gramStart"/>
-      <w:r>
-        <w:rPr>
-          <w:rFonts w:ascii="Roboto" w:eastAsia="Times New Roman" w:hAnsi="Roboto" w:cs="Times New Roman"/>
-          <w:color w:val="111111"/>
-          <w:kern w:val="0"/>
-          <w:sz w:val="21"/>
-          <w:szCs w:val="21"/>
-          <w14:ligatures w14:val="none"/>
-        </w:rPr>
-        <w:t>taken into account</w:t>
-      </w:r>
-      <w:proofErr w:type="gramEnd"/>
-      <w:r>
-        <w:rPr>
-          <w:rFonts w:ascii="Roboto" w:eastAsia="Times New Roman" w:hAnsi="Roboto" w:cs="Times New Roman"/>
-          <w:color w:val="111111"/>
-          <w:kern w:val="0"/>
-          <w:sz w:val="21"/>
-          <w:szCs w:val="21"/>
-          <w14:ligatures w14:val="none"/>
-        </w:rPr>
-        <w:t xml:space="preserve"> when deploying LLMs in real-world applications?</w:t>
+        <w:t>What ethical considerations should be taken into account when deploying LLMs in real-world applications?</w:t>
       </w:r>
     </w:p>
     <w:p>
@@ -692,16 +630,7 @@
         <w:pStyle w:val="Heading3"/>
       </w:pPr>
       <w:r>
-        <w:t xml:space="preserve">Lesson </w:t>
-      </w:r>
-      <w:r>
-        <w:t>3</w:t>
-      </w:r>
-      <w:r>
-        <w:t xml:space="preserve">: </w:t>
-      </w:r>
-      <w:r>
-        <w:t>Grounding</w:t>
+        <w:t>Lesson 3: Grounding</w:t>
       </w:r>
     </w:p>
     <w:p>
@@ -973,16 +902,7 @@
         <w:pStyle w:val="Heading1"/>
       </w:pPr>
       <w:r>
-        <w:t>Module</w:t>
-      </w:r>
-      <w:r>
-        <w:t xml:space="preserve"> 2</w:t>
-      </w:r>
-      <w:r>
-        <w:t xml:space="preserve">: </w:t>
-      </w:r>
-      <w:r>
-        <w:t>Vectors-semantic-search</w:t>
+        <w:t>Module 2: Vectors-semantic-search</w:t>
       </w:r>
     </w:p>
     <w:p>
@@ -990,10 +910,7 @@
         <w:pStyle w:val="Heading3"/>
       </w:pPr>
       <w:r>
-        <w:t xml:space="preserve">Lesson 1: </w:t>
-      </w:r>
-      <w:r>
-        <w:t>Semantic search</w:t>
+        <w:t>Lesson 1: Semantic search</w:t>
       </w:r>
     </w:p>
     <w:p>
@@ -1275,10 +1192,7 @@
         <w:pStyle w:val="Heading3"/>
       </w:pPr>
       <w:r>
-        <w:t xml:space="preserve">Lesson 2: </w:t>
-      </w:r>
-      <w:r>
-        <w:t>Vector index</w:t>
+        <w:t>Lesson 2: Vector index</w:t>
       </w:r>
     </w:p>
     <w:p>
@@ -1420,8 +1334,6 @@
         </w:rPr>
         <w:t>What is the significance of the </w:t>
       </w:r>
-      <w:proofErr w:type="spellStart"/>
-      <w:proofErr w:type="gramStart"/>
       <w:r>
         <w:rPr>
           <w:rFonts w:ascii="Courier New" w:eastAsia="Times New Roman" w:hAnsi="Courier New" w:cs="Courier New"/>
@@ -1431,31 +1343,7 @@
           <w:szCs w:val="20"/>
           <w14:ligatures w14:val="none"/>
         </w:rPr>
-        <w:t>apoc.convert</w:t>
-      </w:r>
-      <w:proofErr w:type="gramEnd"/>
-      <w:r>
-        <w:rPr>
-          <w:rFonts w:ascii="Courier New" w:eastAsia="Times New Roman" w:hAnsi="Courier New" w:cs="Courier New"/>
-          <w:color w:val="111111"/>
-          <w:kern w:val="0"/>
-          <w:sz w:val="20"/>
-          <w:szCs w:val="20"/>
-          <w14:ligatures w14:val="none"/>
-        </w:rPr>
-        <w:t>.fromJsonList</w:t>
-      </w:r>
-      <w:proofErr w:type="spellEnd"/>
-      <w:r>
-        <w:rPr>
-          <w:rFonts w:ascii="Courier New" w:eastAsia="Times New Roman" w:hAnsi="Courier New" w:cs="Courier New"/>
-          <w:color w:val="111111"/>
-          <w:kern w:val="0"/>
-          <w:sz w:val="20"/>
-          <w:szCs w:val="20"/>
-          <w14:ligatures w14:val="none"/>
-        </w:rPr>
-        <w:t>()</w:t>
+        <w:t>apoc.convert.fromJsonList()</w:t>
       </w:r>
       <w:r>
         <w:rPr>
@@ -1553,31 +1441,7 @@
           <w:szCs w:val="21"/>
           <w14:ligatures w14:val="none"/>
         </w:rPr>
-        <w:t xml:space="preserve">Compare and contrast the use of cosine and </w:t>
-      </w:r>
-      <w:proofErr w:type="spellStart"/>
-      <w:r>
-        <w:rPr>
-          <w:rFonts w:ascii="Roboto" w:eastAsia="Times New Roman" w:hAnsi="Roboto" w:cs="Times New Roman"/>
-          <w:color w:val="111111"/>
-          <w:kern w:val="0"/>
-          <w:sz w:val="21"/>
-          <w:szCs w:val="21"/>
-          <w14:ligatures w14:val="none"/>
-        </w:rPr>
-        <w:t>euclidean</w:t>
-      </w:r>
-      <w:proofErr w:type="spellEnd"/>
-      <w:r>
-        <w:rPr>
-          <w:rFonts w:ascii="Roboto" w:eastAsia="Times New Roman" w:hAnsi="Roboto" w:cs="Times New Roman"/>
-          <w:color w:val="111111"/>
-          <w:kern w:val="0"/>
-          <w:sz w:val="21"/>
-          <w:szCs w:val="21"/>
-          <w14:ligatures w14:val="none"/>
-        </w:rPr>
-        <w:t xml:space="preserve"> similarity functions in the context of vector indexes. Which one is generally preferred for text embeddings and why?</w:t>
+        <w:t>Compare and contrast the use of cosine and euclidean similarity functions in the context of vector indexes. Which one is generally preferred for text embeddings and why?</w:t>
       </w:r>
     </w:p>
     <w:p>
@@ -1683,17 +1547,7 @@
           <w:szCs w:val="21"/>
           <w:shd w:val="clear" w:color="auto" w:fill="F3F3F3"/>
         </w:rPr>
-        <w:t>P</w:t>
-      </w:r>
-      <w:r>
-        <w:rPr>
-          <w:rFonts w:ascii="Roboto" w:hAnsi="Roboto"/>
-          <w:color w:val="111111"/>
-          <w:sz w:val="21"/>
-          <w:szCs w:val="21"/>
-          <w:shd w:val="clear" w:color="auto" w:fill="F3F3F3"/>
-        </w:rPr>
-        <w:t>ropose improvements or alternatives to the current method of semantic search using vector embeddings in Neo4j.</w:t>
+        <w:t>Propose improvements or alternatives to the current method of semantic search using vector embeddings in Neo4j.</w:t>
       </w:r>
     </w:p>
     <w:p>
@@ -1701,16 +1555,8 @@
         <w:pStyle w:val="Heading3"/>
       </w:pPr>
       <w:r>
-        <w:t xml:space="preserve">Lesson 3: </w:t>
-      </w:r>
-      <w:r>
-        <w:t xml:space="preserve">Improving semantic </w:t>
-      </w:r>
-      <w:proofErr w:type="gramStart"/>
-      <w:r>
-        <w:t>search</w:t>
-      </w:r>
-      <w:proofErr w:type="gramEnd"/>
+        <w:t>Lesson 3: Improving semantic search</w:t>
+      </w:r>
     </w:p>
     <w:p>
       <w:pPr>
@@ -1826,29 +1672,7 @@
             <w:szCs w:val="21"/>
             <w:shd w:val="clear" w:color="auto" w:fill="F3F3F3"/>
           </w:rPr>
-          <w:t xml:space="preserve">Explain how the </w:t>
-        </w:r>
-        <w:proofErr w:type="spellStart"/>
-        <w:r>
-          <w:rPr>
-            <w:rStyle w:val="Hyperlink"/>
-            <w:rFonts w:ascii="Roboto" w:hAnsi="Roboto"/>
-            <w:sz w:val="21"/>
-            <w:szCs w:val="21"/>
-            <w:shd w:val="clear" w:color="auto" w:fill="F3F3F3"/>
-          </w:rPr>
-          <w:t>GraphAcademy</w:t>
-        </w:r>
-        <w:proofErr w:type="spellEnd"/>
-        <w:r>
-          <w:rPr>
-            <w:rStyle w:val="Hyperlink"/>
-            <w:rFonts w:ascii="Roboto" w:hAnsi="Roboto"/>
-            <w:sz w:val="21"/>
-            <w:szCs w:val="21"/>
-            <w:shd w:val="clear" w:color="auto" w:fill="F3F3F3"/>
-          </w:rPr>
-          <w:t xml:space="preserve"> chatbot utilizes both Neo4j and LLMs to improve its response quality</w:t>
+          <w:t>Explain how the GraphAcademy chatbot utilizes both Neo4j and LLMs to improve its response quality</w:t>
         </w:r>
       </w:hyperlink>
     </w:p>
@@ -1965,29 +1789,7 @@
             <w:szCs w:val="21"/>
             <w:shd w:val="clear" w:color="auto" w:fill="F3F3F3"/>
           </w:rPr>
-          <w:t xml:space="preserve">What is </w:t>
-        </w:r>
-        <w:proofErr w:type="spellStart"/>
-        <w:r>
-          <w:rPr>
-            <w:rStyle w:val="Hyperlink"/>
-            <w:rFonts w:ascii="Roboto" w:hAnsi="Roboto"/>
-            <w:sz w:val="21"/>
-            <w:szCs w:val="21"/>
-            <w:shd w:val="clear" w:color="auto" w:fill="F3F3F3"/>
-          </w:rPr>
-          <w:t>Langchain</w:t>
-        </w:r>
-        <w:proofErr w:type="spellEnd"/>
-        <w:r>
-          <w:rPr>
-            <w:rStyle w:val="Hyperlink"/>
-            <w:rFonts w:ascii="Roboto" w:hAnsi="Roboto"/>
-            <w:sz w:val="21"/>
-            <w:szCs w:val="21"/>
-            <w:shd w:val="clear" w:color="auto" w:fill="F3F3F3"/>
-          </w:rPr>
-          <w:t>, and how does it simplify the creation of applications using large language models?</w:t>
+          <w:t>What is Langchain, and how does it simplify the creation of applications using large language models?</w:t>
         </w:r>
       </w:hyperlink>
     </w:p>
@@ -2025,35 +1827,16 @@
         <w:pStyle w:val="Heading1"/>
       </w:pPr>
       <w:r>
-        <w:t xml:space="preserve">Module </w:t>
-      </w:r>
-      <w:r>
-        <w:t>3</w:t>
-      </w:r>
-      <w:r>
-        <w:t xml:space="preserve">: </w:t>
-      </w:r>
-      <w:r>
-        <w:t xml:space="preserve">Intro to </w:t>
-      </w:r>
-      <w:proofErr w:type="spellStart"/>
-      <w:r>
-        <w:t>Langchain</w:t>
-      </w:r>
-      <w:proofErr w:type="spellEnd"/>
+        <w:t>Module 3: Intro to Langchain</w:t>
+      </w:r>
     </w:p>
     <w:p>
       <w:pPr>
         <w:pStyle w:val="Heading3"/>
       </w:pPr>
       <w:r>
-        <w:t xml:space="preserve">Lesson 1: </w:t>
-      </w:r>
-      <w:proofErr w:type="spellStart"/>
-      <w:r>
-        <w:t>Langchain</w:t>
-      </w:r>
-      <w:proofErr w:type="spellEnd"/>
+        <w:t>Lesson 1: Langchain</w:t>
+      </w:r>
     </w:p>
     <w:p>
       <w:pPr>
@@ -2082,31 +1865,7 @@
           <w:szCs w:val="21"/>
           <w14:ligatures w14:val="none"/>
         </w:rPr>
-        <w:t xml:space="preserve">What is the primary purpose of </w:t>
-      </w:r>
-      <w:proofErr w:type="spellStart"/>
-      <w:r>
-        <w:rPr>
-          <w:rFonts w:ascii="Roboto" w:eastAsia="Times New Roman" w:hAnsi="Roboto" w:cs="Times New Roman"/>
-          <w:color w:val="111111"/>
-          <w:kern w:val="0"/>
-          <w:sz w:val="21"/>
-          <w:szCs w:val="21"/>
-          <w14:ligatures w14:val="none"/>
-        </w:rPr>
-        <w:t>Langchain</w:t>
-      </w:r>
-      <w:proofErr w:type="spellEnd"/>
-      <w:r>
-        <w:rPr>
-          <w:rFonts w:ascii="Roboto" w:eastAsia="Times New Roman" w:hAnsi="Roboto" w:cs="Times New Roman"/>
-          <w:color w:val="111111"/>
-          <w:kern w:val="0"/>
-          <w:sz w:val="21"/>
-          <w:szCs w:val="21"/>
-          <w14:ligatures w14:val="none"/>
-        </w:rPr>
-        <w:t xml:space="preserve"> in the context of building AI applications?</w:t>
+        <w:t>What is the primary purpose of Langchain in the context of building AI applications?</w:t>
       </w:r>
     </w:p>
     <w:p>
@@ -2135,31 +1894,7 @@
           <w:szCs w:val="21"/>
           <w14:ligatures w14:val="none"/>
         </w:rPr>
-        <w:t xml:space="preserve">How does </w:t>
-      </w:r>
-      <w:proofErr w:type="spellStart"/>
-      <w:r>
-        <w:rPr>
-          <w:rFonts w:ascii="Roboto" w:eastAsia="Times New Roman" w:hAnsi="Roboto" w:cs="Times New Roman"/>
-          <w:color w:val="111111"/>
-          <w:kern w:val="0"/>
-          <w:sz w:val="21"/>
-          <w:szCs w:val="21"/>
-          <w14:ligatures w14:val="none"/>
-        </w:rPr>
-        <w:t>Langchain</w:t>
-      </w:r>
-      <w:proofErr w:type="spellEnd"/>
-      <w:r>
-        <w:rPr>
-          <w:rFonts w:ascii="Roboto" w:eastAsia="Times New Roman" w:hAnsi="Roboto" w:cs="Times New Roman"/>
-          <w:color w:val="111111"/>
-          <w:kern w:val="0"/>
-          <w:sz w:val="21"/>
-          <w:szCs w:val="21"/>
-          <w14:ligatures w14:val="none"/>
-        </w:rPr>
-        <w:t xml:space="preserve"> facilitate the testing of different LLMs for various use cases?</w:t>
+        <w:t>How does Langchain facilitate the testing of different LLMs for various use cases?</w:t>
       </w:r>
     </w:p>
     <w:p>
@@ -2188,31 +1923,7 @@
           <w:szCs w:val="21"/>
           <w14:ligatures w14:val="none"/>
         </w:rPr>
-        <w:t xml:space="preserve">Identify the key components of a </w:t>
-      </w:r>
-      <w:proofErr w:type="spellStart"/>
-      <w:r>
-        <w:rPr>
-          <w:rFonts w:ascii="Roboto" w:eastAsia="Times New Roman" w:hAnsi="Roboto" w:cs="Times New Roman"/>
-          <w:color w:val="111111"/>
-          <w:kern w:val="0"/>
-          <w:sz w:val="21"/>
-          <w:szCs w:val="21"/>
-          <w14:ligatures w14:val="none"/>
-        </w:rPr>
-        <w:t>Langchain</w:t>
-      </w:r>
-      <w:proofErr w:type="spellEnd"/>
-      <w:r>
-        <w:rPr>
-          <w:rFonts w:ascii="Roboto" w:eastAsia="Times New Roman" w:hAnsi="Roboto" w:cs="Times New Roman"/>
-          <w:color w:val="111111"/>
-          <w:kern w:val="0"/>
-          <w:sz w:val="21"/>
-          <w:szCs w:val="21"/>
-          <w14:ligatures w14:val="none"/>
-        </w:rPr>
-        <w:t xml:space="preserve"> application and explain their roles.</w:t>
+        <w:t>Identify the key components of a Langchain application and explain their roles.</w:t>
       </w:r>
     </w:p>
     <w:p>
@@ -2243,33 +1954,7 @@
             <w:u w:val="single"/>
             <w14:ligatures w14:val="none"/>
           </w:rPr>
-          <w:t xml:space="preserve">How do Chains in </w:t>
-        </w:r>
-        <w:proofErr w:type="spellStart"/>
-        <w:r>
-          <w:rPr>
-            <w:rFonts w:ascii="Roboto" w:eastAsia="Times New Roman" w:hAnsi="Roboto" w:cs="Times New Roman"/>
-            <w:color w:val="0000FF"/>
-            <w:kern w:val="0"/>
-            <w:sz w:val="21"/>
-            <w:szCs w:val="21"/>
-            <w:u w:val="single"/>
-            <w14:ligatures w14:val="none"/>
-          </w:rPr>
-          <w:t>Langchain</w:t>
-        </w:r>
-        <w:proofErr w:type="spellEnd"/>
-        <w:r>
-          <w:rPr>
-            <w:rFonts w:ascii="Roboto" w:eastAsia="Times New Roman" w:hAnsi="Roboto" w:cs="Times New Roman"/>
-            <w:color w:val="0000FF"/>
-            <w:kern w:val="0"/>
-            <w:sz w:val="21"/>
-            <w:szCs w:val="21"/>
-            <w:u w:val="single"/>
-            <w14:ligatures w14:val="none"/>
-          </w:rPr>
-          <w:t xml:space="preserve"> applications determine the best way to fulfill an instruction?</w:t>
+          <w:t>How do Chains in Langchain applications determine the best way to fulfill an instruction?</w:t>
         </w:r>
       </w:hyperlink>
       <w:hyperlink r:id="rId18" w:anchor="sjevt%7CDiscover.Chat.SydneyClickPageCitation%7Cadpclick%7C0%7C3dc029fb-7684-4f77-8332-fa15e185e00e" w:history="1">
@@ -2316,33 +2001,7 @@
             <w:u w:val="single"/>
             <w14:ligatures w14:val="none"/>
           </w:rPr>
-          <w:t xml:space="preserve">Discuss how </w:t>
-        </w:r>
-        <w:proofErr w:type="spellStart"/>
-        <w:r>
-          <w:rPr>
-            <w:rFonts w:ascii="Roboto" w:eastAsia="Times New Roman" w:hAnsi="Roboto" w:cs="Times New Roman"/>
-            <w:color w:val="0000FF"/>
-            <w:kern w:val="0"/>
-            <w:sz w:val="21"/>
-            <w:szCs w:val="21"/>
-            <w:u w:val="single"/>
-            <w14:ligatures w14:val="none"/>
-          </w:rPr>
-          <w:t>Langchain’s</w:t>
-        </w:r>
-        <w:proofErr w:type="spellEnd"/>
-        <w:r>
-          <w:rPr>
-            <w:rFonts w:ascii="Roboto" w:eastAsia="Times New Roman" w:hAnsi="Roboto" w:cs="Times New Roman"/>
-            <w:color w:val="0000FF"/>
-            <w:kern w:val="0"/>
-            <w:sz w:val="21"/>
-            <w:szCs w:val="21"/>
-            <w:u w:val="single"/>
-            <w14:ligatures w14:val="none"/>
-          </w:rPr>
-          <w:t xml:space="preserve"> out-of-the-box integrations with APIs and databases, particularly Neo4j, benefit developers</w:t>
+          <w:t>Discuss how Langchain’s out-of-the-box integrations with APIs and databases, particularly Neo4j, benefit developers</w:t>
         </w:r>
       </w:hyperlink>
       <w:hyperlink r:id="rId20" w:anchor="sjevt%7CDiscover.Chat.SydneyClickPageCitation%7Cadpclick%7C1%7C3dc029fb-7684-4f77-8332-fa15e185e00e" w:history="1">
@@ -2400,33 +2059,7 @@
             <w:u w:val="single"/>
             <w14:ligatures w14:val="none"/>
           </w:rPr>
-          <w:t xml:space="preserve">Explain the significance of </w:t>
-        </w:r>
-        <w:proofErr w:type="spellStart"/>
-        <w:r>
-          <w:rPr>
-            <w:rFonts w:ascii="Roboto" w:eastAsia="Times New Roman" w:hAnsi="Roboto" w:cs="Times New Roman"/>
-            <w:color w:val="0000FF"/>
-            <w:kern w:val="0"/>
-            <w:sz w:val="21"/>
-            <w:szCs w:val="21"/>
-            <w:u w:val="single"/>
-            <w14:ligatures w14:val="none"/>
-          </w:rPr>
-          <w:t>Langchain’s</w:t>
-        </w:r>
-        <w:proofErr w:type="spellEnd"/>
-        <w:r>
-          <w:rPr>
-            <w:rFonts w:ascii="Roboto" w:eastAsia="Times New Roman" w:hAnsi="Roboto" w:cs="Times New Roman"/>
-            <w:color w:val="0000FF"/>
-            <w:kern w:val="0"/>
-            <w:sz w:val="21"/>
-            <w:szCs w:val="21"/>
-            <w:u w:val="single"/>
-            <w14:ligatures w14:val="none"/>
-          </w:rPr>
-          <w:t xml:space="preserve"> flexibility in allowing minimal code changes when testing different LLM providers and models</w:t>
+          <w:t>Explain the significance of Langchain’s flexibility in allowing minimal code changes when testing different LLM providers and models</w:t>
         </w:r>
       </w:hyperlink>
       <w:hyperlink r:id="rId22" w:anchor="sjevt%7CDiscover.Chat.SydneyClickPageCitation%7Cadpclick%7C2%7C3dc029fb-7684-4f77-8332-fa15e185e00e" w:history="1">
@@ -2482,31 +2115,7 @@
           <w:szCs w:val="21"/>
           <w14:ligatures w14:val="none"/>
         </w:rPr>
-        <w:t xml:space="preserve">Which programming languages are supported for building </w:t>
-      </w:r>
-      <w:proofErr w:type="spellStart"/>
-      <w:r>
-        <w:rPr>
-          <w:rFonts w:ascii="Roboto" w:eastAsia="Times New Roman" w:hAnsi="Roboto" w:cs="Times New Roman"/>
-          <w:color w:val="111111"/>
-          <w:kern w:val="0"/>
-          <w:sz w:val="21"/>
-          <w:szCs w:val="21"/>
-          <w14:ligatures w14:val="none"/>
-        </w:rPr>
-        <w:t>Langchain</w:t>
-      </w:r>
-      <w:proofErr w:type="spellEnd"/>
-      <w:r>
-        <w:rPr>
-          <w:rFonts w:ascii="Roboto" w:eastAsia="Times New Roman" w:hAnsi="Roboto" w:cs="Times New Roman"/>
-          <w:color w:val="111111"/>
-          <w:kern w:val="0"/>
-          <w:sz w:val="21"/>
-          <w:szCs w:val="21"/>
-          <w14:ligatures w14:val="none"/>
-        </w:rPr>
-        <w:t xml:space="preserve"> applications, and why is this diversity important?</w:t>
+        <w:t>Which programming languages are supported for building Langchain applications, and why is this diversity important?</w:t>
       </w:r>
     </w:p>
     <w:p>
@@ -2535,31 +2144,7 @@
           <w:szCs w:val="21"/>
           <w14:ligatures w14:val="none"/>
         </w:rPr>
-        <w:t xml:space="preserve">How does memory in </w:t>
-      </w:r>
-      <w:proofErr w:type="spellStart"/>
-      <w:r>
-        <w:rPr>
-          <w:rFonts w:ascii="Roboto" w:eastAsia="Times New Roman" w:hAnsi="Roboto" w:cs="Times New Roman"/>
-          <w:color w:val="111111"/>
-          <w:kern w:val="0"/>
-          <w:sz w:val="21"/>
-          <w:szCs w:val="21"/>
-          <w14:ligatures w14:val="none"/>
-        </w:rPr>
-        <w:t>Langchain</w:t>
-      </w:r>
-      <w:proofErr w:type="spellEnd"/>
-      <w:r>
-        <w:rPr>
-          <w:rFonts w:ascii="Roboto" w:eastAsia="Times New Roman" w:hAnsi="Roboto" w:cs="Times New Roman"/>
-          <w:color w:val="111111"/>
-          <w:kern w:val="0"/>
-          <w:sz w:val="21"/>
-          <w:szCs w:val="21"/>
-          <w14:ligatures w14:val="none"/>
-        </w:rPr>
-        <w:t xml:space="preserve"> applications enhance the user experience, and can you provide an example of its practical application?</w:t>
+        <w:t>How does memory in Langchain applications enhance the user experience, and can you provide an example of its practical application?</w:t>
       </w:r>
     </w:p>
     <w:p>
@@ -2588,42 +2173,7 @@
           <w:szCs w:val="21"/>
           <w14:ligatures w14:val="none"/>
         </w:rPr>
-        <w:t xml:space="preserve">Describe the process of Model Interaction within </w:t>
-      </w:r>
-      <w:proofErr w:type="spellStart"/>
-      <w:r>
-        <w:rPr>
-          <w:rFonts w:ascii="Roboto" w:eastAsia="Times New Roman" w:hAnsi="Roboto" w:cs="Times New Roman"/>
-          <w:color w:val="111111"/>
-          <w:kern w:val="0"/>
-          <w:sz w:val="21"/>
-          <w:szCs w:val="21"/>
-          <w14:ligatures w14:val="none"/>
-        </w:rPr>
-        <w:t>Langchain</w:t>
-      </w:r>
-      <w:proofErr w:type="spellEnd"/>
-      <w:r>
-        <w:rPr>
-          <w:rFonts w:ascii="Roboto" w:eastAsia="Times New Roman" w:hAnsi="Roboto" w:cs="Times New Roman"/>
-          <w:color w:val="111111"/>
-          <w:kern w:val="0"/>
-          <w:sz w:val="21"/>
-          <w:szCs w:val="21"/>
-          <w14:ligatures w14:val="none"/>
-        </w:rPr>
-        <w:t xml:space="preserve"> and its importance in the framework</w:t>
-      </w:r>
-      <w:r>
-        <w:rPr>
-          <w:rFonts w:ascii="Roboto" w:eastAsia="Times New Roman" w:hAnsi="Roboto" w:cs="Times New Roman"/>
-          <w:color w:val="111111"/>
-          <w:kern w:val="0"/>
-          <w:sz w:val="21"/>
-          <w:szCs w:val="21"/>
-          <w14:ligatures w14:val="none"/>
-        </w:rPr>
-        <w:t>.</w:t>
+        <w:t>Describe the process of Model Interaction within Langchain and its importance in the framework.</w:t>
       </w:r>
     </w:p>
     <w:p>
@@ -2652,31 +2202,7 @@
           <w:szCs w:val="21"/>
           <w14:ligatures w14:val="none"/>
         </w:rPr>
-        <w:t xml:space="preserve">What is the role of data connection and retrieval components in </w:t>
-      </w:r>
-      <w:proofErr w:type="spellStart"/>
-      <w:r>
-        <w:rPr>
-          <w:rFonts w:ascii="Roboto" w:eastAsia="Times New Roman" w:hAnsi="Roboto" w:cs="Times New Roman"/>
-          <w:color w:val="111111"/>
-          <w:kern w:val="0"/>
-          <w:sz w:val="21"/>
-          <w:szCs w:val="21"/>
-          <w14:ligatures w14:val="none"/>
-        </w:rPr>
-        <w:t>Langchain</w:t>
-      </w:r>
-      <w:proofErr w:type="spellEnd"/>
-      <w:r>
-        <w:rPr>
-          <w:rFonts w:ascii="Roboto" w:eastAsia="Times New Roman" w:hAnsi="Roboto" w:cs="Times New Roman"/>
-          <w:color w:val="111111"/>
-          <w:kern w:val="0"/>
-          <w:sz w:val="21"/>
-          <w:szCs w:val="21"/>
-          <w14:ligatures w14:val="none"/>
-        </w:rPr>
-        <w:t>, and how do they contribute to the efficiency of queries?</w:t>
+        <w:t>What is the role of data connection and retrieval components in Langchain, and how do they contribute to the efficiency of queries?</w:t>
       </w:r>
     </w:p>
     <w:p>
@@ -2705,31 +2231,7 @@
           <w:szCs w:val="21"/>
           <w14:ligatures w14:val="none"/>
         </w:rPr>
-        <w:t xml:space="preserve">Differentiate between Agents and Chains in </w:t>
-      </w:r>
-      <w:proofErr w:type="spellStart"/>
-      <w:r>
-        <w:rPr>
-          <w:rFonts w:ascii="Roboto" w:eastAsia="Times New Roman" w:hAnsi="Roboto" w:cs="Times New Roman"/>
-          <w:color w:val="111111"/>
-          <w:kern w:val="0"/>
-          <w:sz w:val="21"/>
-          <w:szCs w:val="21"/>
-          <w14:ligatures w14:val="none"/>
-        </w:rPr>
-        <w:t>Langchain</w:t>
-      </w:r>
-      <w:proofErr w:type="spellEnd"/>
-      <w:r>
-        <w:rPr>
-          <w:rFonts w:ascii="Roboto" w:eastAsia="Times New Roman" w:hAnsi="Roboto" w:cs="Times New Roman"/>
-          <w:color w:val="111111"/>
-          <w:kern w:val="0"/>
-          <w:sz w:val="21"/>
-          <w:szCs w:val="21"/>
-          <w14:ligatures w14:val="none"/>
-        </w:rPr>
-        <w:t xml:space="preserve"> and discuss how they work together to execute tasks.</w:t>
+        <w:t>Differentiate between Agents and Chains in Langchain and discuss how they work together to execute tasks.</w:t>
       </w:r>
     </w:p>
     <w:p>
@@ -2758,31 +2260,7 @@
           <w:szCs w:val="21"/>
           <w14:ligatures w14:val="none"/>
         </w:rPr>
-        <w:t xml:space="preserve">Propose a hypothetical scenario where </w:t>
-      </w:r>
-      <w:proofErr w:type="spellStart"/>
-      <w:r>
-        <w:rPr>
-          <w:rFonts w:ascii="Roboto" w:eastAsia="Times New Roman" w:hAnsi="Roboto" w:cs="Times New Roman"/>
-          <w:color w:val="111111"/>
-          <w:kern w:val="0"/>
-          <w:sz w:val="21"/>
-          <w:szCs w:val="21"/>
-          <w14:ligatures w14:val="none"/>
-        </w:rPr>
-        <w:t>Langchain</w:t>
-      </w:r>
-      <w:proofErr w:type="spellEnd"/>
-      <w:r>
-        <w:rPr>
-          <w:rFonts w:ascii="Roboto" w:eastAsia="Times New Roman" w:hAnsi="Roboto" w:cs="Times New Roman"/>
-          <w:color w:val="111111"/>
-          <w:kern w:val="0"/>
-          <w:sz w:val="21"/>
-          <w:szCs w:val="21"/>
-          <w14:ligatures w14:val="none"/>
-        </w:rPr>
-        <w:t xml:space="preserve"> could be utilized to solve a complex problem by integrating with an LLM.</w:t>
+        <w:t>Propose a hypothetical scenario where Langchain could be utilized to solve a complex problem by integrating with an LLM.</w:t>
       </w:r>
     </w:p>
     <w:p>
@@ -2795,10 +2273,7 @@
         <w:pStyle w:val="Heading3"/>
       </w:pPr>
       <w:r>
-        <w:t xml:space="preserve">Lesson 2: </w:t>
-      </w:r>
-      <w:r>
-        <w:t>Initializing the LLM</w:t>
+        <w:t>Lesson 2: Initializing the LLM</w:t>
       </w:r>
     </w:p>
     <w:p>
@@ -2885,31 +2360,7 @@
           <w:szCs w:val="21"/>
           <w14:ligatures w14:val="none"/>
         </w:rPr>
-        <w:t xml:space="preserve">How would you use </w:t>
-      </w:r>
-      <w:proofErr w:type="spellStart"/>
-      <w:r>
-        <w:rPr>
-          <w:rFonts w:ascii="Roboto" w:eastAsia="Times New Roman" w:hAnsi="Roboto" w:cs="Times New Roman"/>
-          <w:color w:val="111111"/>
-          <w:kern w:val="0"/>
-          <w:sz w:val="21"/>
-          <w:szCs w:val="21"/>
-          <w14:ligatures w14:val="none"/>
-        </w:rPr>
-        <w:t>Langchain</w:t>
-      </w:r>
-      <w:proofErr w:type="spellEnd"/>
-      <w:r>
-        <w:rPr>
-          <w:rFonts w:ascii="Roboto" w:eastAsia="Times New Roman" w:hAnsi="Roboto" w:cs="Times New Roman"/>
-          <w:color w:val="111111"/>
-          <w:kern w:val="0"/>
-          <w:sz w:val="21"/>
-          <w:szCs w:val="21"/>
-          <w14:ligatures w14:val="none"/>
-        </w:rPr>
-        <w:t xml:space="preserve"> to initialize an LLM for a specific task?</w:t>
+        <w:t>How would you use Langchain to initialize an LLM for a specific task?</w:t>
       </w:r>
     </w:p>
     <w:p>
@@ -2938,31 +2389,7 @@
           <w:szCs w:val="21"/>
           <w14:ligatures w14:val="none"/>
         </w:rPr>
-        <w:t xml:space="preserve">Describe the process of creating a Python virtual environment and its benefits when installing </w:t>
-      </w:r>
-      <w:proofErr w:type="spellStart"/>
-      <w:r>
-        <w:rPr>
-          <w:rFonts w:ascii="Roboto" w:eastAsia="Times New Roman" w:hAnsi="Roboto" w:cs="Times New Roman"/>
-          <w:color w:val="111111"/>
-          <w:kern w:val="0"/>
-          <w:sz w:val="21"/>
-          <w:szCs w:val="21"/>
-          <w14:ligatures w14:val="none"/>
-        </w:rPr>
-        <w:t>Langchain</w:t>
-      </w:r>
-      <w:proofErr w:type="spellEnd"/>
-      <w:r>
-        <w:rPr>
-          <w:rFonts w:ascii="Roboto" w:eastAsia="Times New Roman" w:hAnsi="Roboto" w:cs="Times New Roman"/>
-          <w:color w:val="111111"/>
-          <w:kern w:val="0"/>
-          <w:sz w:val="21"/>
-          <w:szCs w:val="21"/>
-          <w14:ligatures w14:val="none"/>
-        </w:rPr>
-        <w:t>.</w:t>
+        <w:t>Describe the process of creating a Python virtual environment and its benefits when installing Langchain.</w:t>
       </w:r>
     </w:p>
     <w:p>
@@ -2991,31 +2418,7 @@
           <w:szCs w:val="21"/>
           <w14:ligatures w14:val="none"/>
         </w:rPr>
-        <w:t xml:space="preserve">Compare and contrast the different LLM providers supported by </w:t>
-      </w:r>
-      <w:proofErr w:type="spellStart"/>
-      <w:r>
-        <w:rPr>
-          <w:rFonts w:ascii="Roboto" w:eastAsia="Times New Roman" w:hAnsi="Roboto" w:cs="Times New Roman"/>
-          <w:color w:val="111111"/>
-          <w:kern w:val="0"/>
-          <w:sz w:val="21"/>
-          <w:szCs w:val="21"/>
-          <w14:ligatures w14:val="none"/>
-        </w:rPr>
-        <w:t>Langchain</w:t>
-      </w:r>
-      <w:proofErr w:type="spellEnd"/>
-      <w:r>
-        <w:rPr>
-          <w:rFonts w:ascii="Roboto" w:eastAsia="Times New Roman" w:hAnsi="Roboto" w:cs="Times New Roman"/>
-          <w:color w:val="111111"/>
-          <w:kern w:val="0"/>
-          <w:sz w:val="21"/>
-          <w:szCs w:val="21"/>
-          <w14:ligatures w14:val="none"/>
-        </w:rPr>
-        <w:t>. What are the key factors to consider when choosing one?</w:t>
+        <w:t>Compare and contrast the different LLM providers supported by Langchain. What are the key factors to consider when choosing one?</w:t>
       </w:r>
     </w:p>
     <w:p>
@@ -3110,16 +2513,7 @@
         <w:pStyle w:val="Heading3"/>
       </w:pPr>
       <w:r>
-        <w:t xml:space="preserve">Lesson </w:t>
-      </w:r>
-      <w:r>
-        <w:t>3</w:t>
-      </w:r>
-      <w:r>
-        <w:t xml:space="preserve">: </w:t>
-      </w:r>
-      <w:r>
-        <w:t>Chains</w:t>
+        <w:t>Lesson 3: Chains</w:t>
       </w:r>
     </w:p>
     <w:p>
@@ -3172,31 +2566,7 @@
           <w:szCs w:val="21"/>
           <w14:ligatures w14:val="none"/>
         </w:rPr>
-        <w:t xml:space="preserve"> in </w:t>
-      </w:r>
-      <w:proofErr w:type="spellStart"/>
-      <w:r>
-        <w:rPr>
-          <w:rFonts w:ascii="Roboto" w:eastAsia="Times New Roman" w:hAnsi="Roboto" w:cs="Times New Roman"/>
-          <w:color w:val="111111"/>
-          <w:kern w:val="0"/>
-          <w:sz w:val="21"/>
-          <w:szCs w:val="21"/>
-          <w14:ligatures w14:val="none"/>
-        </w:rPr>
-        <w:t>Langchain</w:t>
-      </w:r>
-      <w:proofErr w:type="spellEnd"/>
-      <w:r>
-        <w:rPr>
-          <w:rFonts w:ascii="Roboto" w:eastAsia="Times New Roman" w:hAnsi="Roboto" w:cs="Times New Roman"/>
-          <w:color w:val="111111"/>
-          <w:kern w:val="0"/>
-          <w:sz w:val="21"/>
-          <w:szCs w:val="21"/>
-          <w14:ligatures w14:val="none"/>
-        </w:rPr>
-        <w:t>, and how do they contribute to modularity?</w:t>
+        <w:t> in Langchain, and how do they contribute to modularity?</w:t>
       </w:r>
     </w:p>
     <w:p>
@@ -3227,7 +2597,6 @@
         </w:rPr>
         <w:t>Given a scenario where you need to integrate a language model with a database, how would you utilize </w:t>
       </w:r>
-      <w:proofErr w:type="spellStart"/>
       <w:r>
         <w:rPr>
           <w:rFonts w:ascii="Roboto" w:eastAsia="Times New Roman" w:hAnsi="Roboto" w:cs="Times New Roman"/>
@@ -3241,7 +2610,6 @@
         </w:rPr>
         <w:t>LLMChain</w:t>
       </w:r>
-      <w:proofErr w:type="spellEnd"/>
       <w:r>
         <w:rPr>
           <w:rFonts w:ascii="Roboto" w:eastAsia="Times New Roman" w:hAnsi="Roboto" w:cs="Times New Roman"/>
@@ -3304,31 +2672,7 @@
           <w:szCs w:val="21"/>
           <w14:ligatures w14:val="none"/>
         </w:rPr>
-        <w:t xml:space="preserve"> in </w:t>
-      </w:r>
-      <w:proofErr w:type="spellStart"/>
-      <w:r>
-        <w:rPr>
-          <w:rFonts w:ascii="Roboto" w:eastAsia="Times New Roman" w:hAnsi="Roboto" w:cs="Times New Roman"/>
-          <w:color w:val="111111"/>
-          <w:kern w:val="0"/>
-          <w:sz w:val="21"/>
-          <w:szCs w:val="21"/>
-          <w14:ligatures w14:val="none"/>
-        </w:rPr>
-        <w:t>Langchain</w:t>
-      </w:r>
-      <w:proofErr w:type="spellEnd"/>
-      <w:r>
-        <w:rPr>
-          <w:rFonts w:ascii="Roboto" w:eastAsia="Times New Roman" w:hAnsi="Roboto" w:cs="Times New Roman"/>
-          <w:color w:val="111111"/>
-          <w:kern w:val="0"/>
-          <w:sz w:val="21"/>
-          <w:szCs w:val="21"/>
-          <w14:ligatures w14:val="none"/>
-        </w:rPr>
-        <w:t>. How do they enhance the functionality of LLM chains?</w:t>
+        <w:t> in Langchain. How do they enhance the functionality of LLM chains?</w:t>
       </w:r>
     </w:p>
     <w:p>
@@ -3488,31 +2832,7 @@
           <w:szCs w:val="21"/>
           <w14:ligatures w14:val="none"/>
         </w:rPr>
-        <w:t xml:space="preserve">Propose a method to improve semantic search using vector indexes. How would this integrate with the </w:t>
-      </w:r>
-      <w:proofErr w:type="spellStart"/>
-      <w:r>
-        <w:rPr>
-          <w:rFonts w:ascii="Roboto" w:eastAsia="Times New Roman" w:hAnsi="Roboto" w:cs="Times New Roman"/>
-          <w:color w:val="111111"/>
-          <w:kern w:val="0"/>
-          <w:sz w:val="21"/>
-          <w:szCs w:val="21"/>
-          <w14:ligatures w14:val="none"/>
-        </w:rPr>
-        <w:t>Langchain</w:t>
-      </w:r>
-      <w:proofErr w:type="spellEnd"/>
-      <w:r>
-        <w:rPr>
-          <w:rFonts w:ascii="Roboto" w:eastAsia="Times New Roman" w:hAnsi="Roboto" w:cs="Times New Roman"/>
-          <w:color w:val="111111"/>
-          <w:kern w:val="0"/>
-          <w:sz w:val="21"/>
-          <w:szCs w:val="21"/>
-          <w14:ligatures w14:val="none"/>
-        </w:rPr>
-        <w:t xml:space="preserve"> framework?</w:t>
+        <w:t>Propose a method to improve semantic search using vector indexes. How would this integrate with the Langchain framework?</w:t>
       </w:r>
     </w:p>
     <w:p>
@@ -3543,7 +2863,6 @@
         </w:rPr>
         <w:t>Explain how </w:t>
       </w:r>
-      <w:proofErr w:type="spellStart"/>
       <w:r>
         <w:rPr>
           <w:rFonts w:ascii="Roboto" w:eastAsia="Times New Roman" w:hAnsi="Roboto" w:cs="Times New Roman"/>
@@ -3555,9 +2874,19 @@
           <w:szCs w:val="21"/>
           <w14:ligatures w14:val="none"/>
         </w:rPr>
-        <w:t>Langchain’s</w:t>
-      </w:r>
-      <w:proofErr w:type="spellEnd"/>
+        <w:t>Langchain’s modularity</w:t>
+      </w:r>
+      <w:r>
+        <w:rPr>
+          <w:rFonts w:ascii="Roboto" w:eastAsia="Times New Roman" w:hAnsi="Roboto" w:cs="Times New Roman"/>
+          <w:color w:val="111111"/>
+          <w:kern w:val="0"/>
+          <w:sz w:val="21"/>
+          <w:szCs w:val="21"/>
+          <w14:ligatures w14:val="none"/>
+        </w:rPr>
+        <w:t> and </w:t>
+      </w:r>
       <w:r>
         <w:rPr>
           <w:rFonts w:ascii="Roboto" w:eastAsia="Times New Roman" w:hAnsi="Roboto" w:cs="Times New Roman"/>
@@ -3569,30 +2898,6 @@
           <w:szCs w:val="21"/>
           <w14:ligatures w14:val="none"/>
         </w:rPr>
-        <w:t xml:space="preserve"> modularity</w:t>
-      </w:r>
-      <w:r>
-        <w:rPr>
-          <w:rFonts w:ascii="Roboto" w:eastAsia="Times New Roman" w:hAnsi="Roboto" w:cs="Times New Roman"/>
-          <w:color w:val="111111"/>
-          <w:kern w:val="0"/>
-          <w:sz w:val="21"/>
-          <w:szCs w:val="21"/>
-          <w14:ligatures w14:val="none"/>
-        </w:rPr>
-        <w:t> and </w:t>
-      </w:r>
-      <w:r>
-        <w:rPr>
-          <w:rFonts w:ascii="Roboto" w:eastAsia="Times New Roman" w:hAnsi="Roboto" w:cs="Times New Roman"/>
-          <w:b/>
-          <w:bCs/>
-          <w:color w:val="111111"/>
-          <w:kern w:val="0"/>
-          <w:sz w:val="21"/>
-          <w:szCs w:val="21"/>
-          <w14:ligatures w14:val="none"/>
-        </w:rPr>
         <w:t>customizability</w:t>
       </w:r>
       <w:r>
@@ -3633,84 +2938,7 @@
           <w:szCs w:val="21"/>
           <w14:ligatures w14:val="none"/>
         </w:rPr>
-        <w:t>Critically assess the use of </w:t>
-      </w:r>
-      <w:r>
-        <w:rPr>
-          <w:rFonts w:ascii="Roboto" w:eastAsia="Times New Roman" w:hAnsi="Roboto" w:cs="Times New Roman"/>
-          <w:b/>
-          <w:bCs/>
-          <w:color w:val="111111"/>
-          <w:kern w:val="0"/>
-          <w:sz w:val="21"/>
-          <w:szCs w:val="21"/>
-          <w14:ligatures w14:val="none"/>
-        </w:rPr>
-        <w:t>cockney rhyming slang</w:t>
-      </w:r>
-      <w:r>
-        <w:rPr>
-          <w:rFonts w:ascii="Roboto" w:eastAsia="Times New Roman" w:hAnsi="Roboto" w:cs="Times New Roman"/>
-          <w:color w:val="111111"/>
-          <w:kern w:val="0"/>
-          <w:sz w:val="21"/>
-          <w:szCs w:val="21"/>
-          <w14:ligatures w14:val="none"/>
-        </w:rPr>
-        <w:t> in the provided code example. How does it affect the understandability of the output for a global audience?</w:t>
-      </w:r>
-    </w:p>
-    <w:p>
-      <w:pPr>
-        <w:numPr>
-          <w:ilvl w:val="0"/>
-          <w:numId w:val="7"/>
-        </w:numPr>
-        <w:shd w:val="clear" w:color="auto" w:fill="F3F3F3"/>
-        <w:spacing w:before="100" w:beforeAutospacing="1" w:after="100" w:afterAutospacing="1" w:line="240" w:lineRule="auto"/>
-        <w:rPr>
-          <w:rFonts w:ascii="Roboto" w:eastAsia="Times New Roman" w:hAnsi="Roboto" w:cs="Times New Roman"/>
-          <w:color w:val="111111"/>
-          <w:kern w:val="0"/>
-          <w:sz w:val="21"/>
-          <w:szCs w:val="21"/>
-          <w14:ligatures w14:val="none"/>
-        </w:rPr>
-      </w:pPr>
-      <w:r>
-        <w:rPr>
-          <w:rFonts w:ascii="Roboto" w:eastAsia="Times New Roman" w:hAnsi="Roboto" w:cs="Times New Roman"/>
-          <w:color w:val="111111"/>
-          <w:kern w:val="0"/>
-          <w:sz w:val="21"/>
-          <w:szCs w:val="21"/>
-          <w14:ligatures w14:val="none"/>
-        </w:rPr>
-        <w:t xml:space="preserve">If you encounter an error while initializing the LLM with an API key, what troubleshooting steps would you take within the </w:t>
-      </w:r>
-      <w:proofErr w:type="spellStart"/>
-      <w:r>
-        <w:rPr>
-          <w:rFonts w:ascii="Roboto" w:eastAsia="Times New Roman" w:hAnsi="Roboto" w:cs="Times New Roman"/>
-          <w:color w:val="111111"/>
-          <w:kern w:val="0"/>
-          <w:sz w:val="21"/>
-          <w:szCs w:val="21"/>
-          <w14:ligatures w14:val="none"/>
-        </w:rPr>
-        <w:t>Langchain</w:t>
-      </w:r>
-      <w:proofErr w:type="spellEnd"/>
-      <w:r>
-        <w:rPr>
-          <w:rFonts w:ascii="Roboto" w:eastAsia="Times New Roman" w:hAnsi="Roboto" w:cs="Times New Roman"/>
-          <w:color w:val="111111"/>
-          <w:kern w:val="0"/>
-          <w:sz w:val="21"/>
-          <w:szCs w:val="21"/>
-          <w14:ligatures w14:val="none"/>
-        </w:rPr>
-        <w:t xml:space="preserve"> framework?</w:t>
+        <w:t>If you encounter an error while initializing the LLM with an API key, what troubleshooting steps would you take within the Langchain framework?</w:t>
       </w:r>
     </w:p>
     <w:p>
@@ -3724,16 +2952,7 @@
         <w:pStyle w:val="Heading3"/>
       </w:pPr>
       <w:r>
-        <w:t xml:space="preserve">Lesson </w:t>
-      </w:r>
-      <w:r>
-        <w:t>4</w:t>
-      </w:r>
-      <w:r>
-        <w:t xml:space="preserve">: </w:t>
-      </w:r>
-      <w:r>
-        <w:t>Chat Models</w:t>
+        <w:t>Lesson 4: Chat Models</w:t>
       </w:r>
     </w:p>
     <w:p>
@@ -3966,35 +3185,6 @@
           <w14:ligatures w14:val="none"/>
         </w:rPr>
         <w:t>Assess the potential limitations of using a chat model that relies solely on training data without real-time context.</w:t>
-      </w:r>
-    </w:p>
-    <w:p>
-      <w:pPr>
-        <w:numPr>
-          <w:ilvl w:val="0"/>
-          <w:numId w:val="7"/>
-        </w:numPr>
-        <w:shd w:val="clear" w:color="auto" w:fill="F3F3F3"/>
-        <w:spacing w:before="100" w:beforeAutospacing="1" w:after="100" w:afterAutospacing="1" w:line="240" w:lineRule="auto"/>
-        <w:rPr>
-          <w:rFonts w:ascii="Roboto" w:eastAsia="Times New Roman" w:hAnsi="Roboto" w:cs="Times New Roman"/>
-          <w:color w:val="111111"/>
-          <w:kern w:val="0"/>
-          <w:sz w:val="21"/>
-          <w:szCs w:val="21"/>
-          <w14:ligatures w14:val="none"/>
-        </w:rPr>
-      </w:pPr>
-      <w:r>
-        <w:rPr>
-          <w:rFonts w:ascii="Roboto" w:eastAsia="Times New Roman" w:hAnsi="Roboto" w:cs="Times New Roman"/>
-          <w:color w:val="111111"/>
-          <w:kern w:val="0"/>
-          <w:sz w:val="21"/>
-          <w:szCs w:val="21"/>
-          <w14:ligatures w14:val="none"/>
-        </w:rPr>
-        <w:t>Imagine a scenario where the chat model needs to provide surfing advice. How would you ensure the model’s responses are both accurate and engaging?</w:t>
       </w:r>
     </w:p>
     <w:p>
@@ -4089,16 +3279,7 @@
         <w:pStyle w:val="Heading3"/>
       </w:pPr>
       <w:r>
-        <w:t xml:space="preserve">Lesson </w:t>
-      </w:r>
-      <w:r>
-        <w:t>5</w:t>
-      </w:r>
-      <w:r>
-        <w:t xml:space="preserve">: </w:t>
-      </w:r>
-      <w:r>
-        <w:t>Memory</w:t>
+        <w:t>Lesson 5: Memory</w:t>
       </w:r>
     </w:p>
     <w:p>
@@ -4130,7 +3311,6 @@
         </w:rPr>
         <w:t>How does the </w:t>
       </w:r>
-      <w:proofErr w:type="spellStart"/>
       <w:r>
         <w:rPr>
           <w:rFonts w:ascii="Courier New" w:eastAsia="Times New Roman" w:hAnsi="Courier New" w:cs="Courier New"/>
@@ -4142,7 +3322,6 @@
         </w:rPr>
         <w:t>ConversationBufferMemory</w:t>
       </w:r>
-      <w:proofErr w:type="spellEnd"/>
       <w:r>
         <w:rPr>
           <w:rFonts w:ascii="Roboto" w:eastAsia="Times New Roman" w:hAnsi="Roboto" w:cs="Times New Roman"/>
@@ -4225,7 +3404,6 @@
         </w:rPr>
         <w:t>xamine the provided code snippet for initializing the </w:t>
       </w:r>
-      <w:proofErr w:type="spellStart"/>
       <w:r>
         <w:rPr>
           <w:rFonts w:ascii="Courier New" w:eastAsia="Times New Roman" w:hAnsi="Courier New" w:cs="Courier New"/>
@@ -4237,7 +3415,6 @@
         </w:rPr>
         <w:t>LLMChain</w:t>
       </w:r>
-      <w:proofErr w:type="spellEnd"/>
       <w:r>
         <w:rPr>
           <w:rFonts w:ascii="Roboto" w:eastAsia="Times New Roman" w:hAnsi="Roboto" w:cs="Times New Roman"/>
@@ -4249,7 +3426,6 @@
         </w:rPr>
         <w:t> with </w:t>
       </w:r>
-      <w:proofErr w:type="spellStart"/>
       <w:r>
         <w:rPr>
           <w:rFonts w:ascii="Courier New" w:eastAsia="Times New Roman" w:hAnsi="Courier New" w:cs="Courier New"/>
@@ -4261,43 +3437,17 @@
         </w:rPr>
         <w:t>ConversationBufferMemory</w:t>
       </w:r>
-      <w:proofErr w:type="spellEnd"/>
-      <w:r>
-        <w:rPr>
-          <w:rFonts w:ascii="Roboto" w:eastAsia="Times New Roman" w:hAnsi="Roboto" w:cs="Times New Roman"/>
-          <w:color w:val="111111"/>
-          <w:kern w:val="0"/>
-          <w:sz w:val="21"/>
-          <w:szCs w:val="21"/>
-          <w14:ligatures w14:val="none"/>
-        </w:rPr>
-        <w:t xml:space="preserve">. What are the roles of the </w:t>
-      </w:r>
-      <w:proofErr w:type="gramStart"/>
-      <w:r>
-        <w:rPr>
-          <w:rFonts w:ascii="Roboto" w:eastAsia="Times New Roman" w:hAnsi="Roboto" w:cs="Times New Roman"/>
-          <w:color w:val="111111"/>
-          <w:kern w:val="0"/>
-          <w:sz w:val="21"/>
-          <w:szCs w:val="21"/>
-          <w14:ligatures w14:val="none"/>
-        </w:rPr>
-        <w:t>parameters</w:t>
-      </w:r>
-      <w:proofErr w:type="gramEnd"/>
-      <w:r>
-        <w:rPr>
-          <w:rFonts w:ascii="Roboto" w:eastAsia="Times New Roman" w:hAnsi="Roboto" w:cs="Times New Roman"/>
-          <w:color w:val="111111"/>
-          <w:kern w:val="0"/>
-          <w:sz w:val="21"/>
-          <w:szCs w:val="21"/>
-          <w14:ligatures w14:val="none"/>
-        </w:rPr>
-        <w:t> </w:t>
-      </w:r>
-      <w:proofErr w:type="spellStart"/>
+      <w:r>
+        <w:rPr>
+          <w:rFonts w:ascii="Roboto" w:eastAsia="Times New Roman" w:hAnsi="Roboto" w:cs="Times New Roman"/>
+          <w:color w:val="111111"/>
+          <w:kern w:val="0"/>
+          <w:sz w:val="21"/>
+          <w:szCs w:val="21"/>
+          <w14:ligatures w14:val="none"/>
+        </w:rPr>
+        <w:t>. What are the roles of the parameters </w:t>
+      </w:r>
       <w:r>
         <w:rPr>
           <w:rFonts w:ascii="Courier New" w:eastAsia="Times New Roman" w:hAnsi="Courier New" w:cs="Courier New"/>
@@ -4309,7 +3459,6 @@
         </w:rPr>
         <w:t>memory_key</w:t>
       </w:r>
-      <w:proofErr w:type="spellEnd"/>
       <w:r>
         <w:rPr>
           <w:rFonts w:ascii="Roboto" w:eastAsia="Times New Roman" w:hAnsi="Roboto" w:cs="Times New Roman"/>
@@ -4321,7 +3470,6 @@
         </w:rPr>
         <w:t>, </w:t>
       </w:r>
-      <w:proofErr w:type="spellStart"/>
       <w:r>
         <w:rPr>
           <w:rFonts w:ascii="Courier New" w:eastAsia="Times New Roman" w:hAnsi="Courier New" w:cs="Courier New"/>
@@ -4333,7 +3481,6 @@
         </w:rPr>
         <w:t>input_key</w:t>
       </w:r>
-      <w:proofErr w:type="spellEnd"/>
       <w:r>
         <w:rPr>
           <w:rFonts w:ascii="Roboto" w:eastAsia="Times New Roman" w:hAnsi="Roboto" w:cs="Times New Roman"/>
@@ -4345,7 +3492,6 @@
         </w:rPr>
         <w:t>, and </w:t>
       </w:r>
-      <w:proofErr w:type="spellStart"/>
       <w:r>
         <w:rPr>
           <w:rFonts w:ascii="Courier New" w:eastAsia="Times New Roman" w:hAnsi="Courier New" w:cs="Courier New"/>
@@ -4357,7 +3503,6 @@
         </w:rPr>
         <w:t>return_messages</w:t>
       </w:r>
-      <w:proofErr w:type="spellEnd"/>
       <w:r>
         <w:rPr>
           <w:rFonts w:ascii="Roboto" w:eastAsia="Times New Roman" w:hAnsi="Roboto" w:cs="Times New Roman"/>
@@ -4470,16 +3615,8 @@
         <w:pStyle w:val="Heading3"/>
       </w:pPr>
       <w:r>
-        <w:t xml:space="preserve">Lesson </w:t>
-      </w:r>
-      <w:r>
-        <w:t>6</w:t>
-      </w:r>
-      <w:r>
-        <w:t xml:space="preserve">: </w:t>
-      </w:r>
-      <w:r>
-        <w:t>Agents</w:t>
+        <w:lastRenderedPageBreak/>
+        <w:t>Lesson 6: Agents</w:t>
       </w:r>
     </w:p>
     <w:p>
@@ -4538,31 +3675,7 @@
           <w:szCs w:val="21"/>
           <w14:ligatures w14:val="none"/>
         </w:rPr>
-        <w:t xml:space="preserve">Explain the role of ‘tools’ in the </w:t>
-      </w:r>
-      <w:proofErr w:type="spellStart"/>
-      <w:r>
-        <w:rPr>
-          <w:rFonts w:ascii="Roboto" w:eastAsia="Times New Roman" w:hAnsi="Roboto" w:cs="Times New Roman"/>
-          <w:color w:val="111111"/>
-          <w:kern w:val="0"/>
-          <w:sz w:val="21"/>
-          <w:szCs w:val="21"/>
-          <w14:ligatures w14:val="none"/>
-        </w:rPr>
-        <w:t>Langchain</w:t>
-      </w:r>
-      <w:proofErr w:type="spellEnd"/>
-      <w:r>
-        <w:rPr>
-          <w:rFonts w:ascii="Roboto" w:eastAsia="Times New Roman" w:hAnsi="Roboto" w:cs="Times New Roman"/>
-          <w:color w:val="111111"/>
-          <w:kern w:val="0"/>
-          <w:sz w:val="21"/>
-          <w:szCs w:val="21"/>
-          <w14:ligatures w14:val="none"/>
-        </w:rPr>
-        <w:t xml:space="preserve"> framework.</w:t>
+        <w:t>Explain the role of ‘tools’ in the Langchain framework.</w:t>
       </w:r>
     </w:p>
     <w:p>
@@ -4651,7 +3764,6 @@
         </w:rPr>
         <w:t>Compare and contrast the use of </w:t>
       </w:r>
-      <w:proofErr w:type="spellStart"/>
       <w:r>
         <w:rPr>
           <w:rFonts w:ascii="Courier New" w:eastAsia="Times New Roman" w:hAnsi="Courier New" w:cs="Courier New"/>
@@ -4663,7 +3775,6 @@
         </w:rPr>
         <w:t>ConversationBufferMemory</w:t>
       </w:r>
-      <w:proofErr w:type="spellEnd"/>
       <w:r>
         <w:rPr>
           <w:rFonts w:ascii="Roboto" w:eastAsia="Times New Roman" w:hAnsi="Roboto" w:cs="Times New Roman"/>
@@ -4675,7 +3786,6 @@
         </w:rPr>
         <w:t> and </w:t>
       </w:r>
-      <w:proofErr w:type="spellStart"/>
       <w:r>
         <w:rPr>
           <w:rFonts w:ascii="Courier New" w:eastAsia="Times New Roman" w:hAnsi="Courier New" w:cs="Courier New"/>
@@ -4687,7 +3797,6 @@
         </w:rPr>
         <w:t>YouTubeSearchTool</w:t>
       </w:r>
-      <w:proofErr w:type="spellEnd"/>
       <w:r>
         <w:rPr>
           <w:rFonts w:ascii="Roboto" w:eastAsia="Times New Roman" w:hAnsi="Roboto" w:cs="Times New Roman"/>
@@ -4728,7 +3837,6 @@
         </w:rPr>
         <w:t>Analyze the significance of the </w:t>
       </w:r>
-      <w:proofErr w:type="spellStart"/>
       <w:r>
         <w:rPr>
           <w:rFonts w:ascii="Courier New" w:eastAsia="Times New Roman" w:hAnsi="Courier New" w:cs="Courier New"/>
@@ -4740,41 +3848,16 @@
         </w:rPr>
         <w:t>return_direct</w:t>
       </w:r>
-      <w:proofErr w:type="spellEnd"/>
-      <w:r>
-        <w:rPr>
-          <w:rFonts w:ascii="Roboto" w:eastAsia="Times New Roman" w:hAnsi="Roboto" w:cs="Times New Roman"/>
-          <w:color w:val="111111"/>
-          <w:kern w:val="0"/>
-          <w:sz w:val="21"/>
-          <w:szCs w:val="21"/>
-          <w14:ligatures w14:val="none"/>
-        </w:rPr>
-        <w:t xml:space="preserve"> flag when creating a tool. What might be the implications of setting it </w:t>
-      </w:r>
-      <w:proofErr w:type="gramStart"/>
-      <w:r>
-        <w:rPr>
-          <w:rFonts w:ascii="Roboto" w:eastAsia="Times New Roman" w:hAnsi="Roboto" w:cs="Times New Roman"/>
-          <w:color w:val="111111"/>
-          <w:kern w:val="0"/>
-          <w:sz w:val="21"/>
-          <w:szCs w:val="21"/>
-          <w14:ligatures w14:val="none"/>
-        </w:rPr>
-        <w:t>to</w:t>
-      </w:r>
-      <w:proofErr w:type="gramEnd"/>
-      <w:r>
-        <w:rPr>
-          <w:rFonts w:ascii="Roboto" w:eastAsia="Times New Roman" w:hAnsi="Roboto" w:cs="Times New Roman"/>
-          <w:color w:val="111111"/>
-          <w:kern w:val="0"/>
-          <w:sz w:val="21"/>
-          <w:szCs w:val="21"/>
-          <w14:ligatures w14:val="none"/>
-        </w:rPr>
-        <w:t> </w:t>
+      <w:r>
+        <w:rPr>
+          <w:rFonts w:ascii="Roboto" w:eastAsia="Times New Roman" w:hAnsi="Roboto" w:cs="Times New Roman"/>
+          <w:color w:val="111111"/>
+          <w:kern w:val="0"/>
+          <w:sz w:val="21"/>
+          <w:szCs w:val="21"/>
+          <w14:ligatures w14:val="none"/>
+        </w:rPr>
+        <w:t> flag when creating a tool. What might be the implications of setting it to </w:t>
       </w:r>
       <w:r>
         <w:rPr>
@@ -4827,33 +3910,7 @@
             <w:u w:val="single"/>
             <w14:ligatures w14:val="none"/>
           </w:rPr>
-          <w:t xml:space="preserve">Assess the potential benefits and drawbacks of using a pre-existing prompt from the </w:t>
-        </w:r>
-        <w:proofErr w:type="spellStart"/>
-        <w:r>
-          <w:rPr>
-            <w:rFonts w:ascii="Roboto" w:eastAsia="Times New Roman" w:hAnsi="Roboto" w:cs="Times New Roman"/>
-            <w:color w:val="0000FF"/>
-            <w:kern w:val="0"/>
-            <w:sz w:val="21"/>
-            <w:szCs w:val="21"/>
-            <w:u w:val="single"/>
-            <w14:ligatures w14:val="none"/>
-          </w:rPr>
-          <w:t>Langsmith</w:t>
-        </w:r>
-        <w:proofErr w:type="spellEnd"/>
-        <w:r>
-          <w:rPr>
-            <w:rFonts w:ascii="Roboto" w:eastAsia="Times New Roman" w:hAnsi="Roboto" w:cs="Times New Roman"/>
-            <w:color w:val="0000FF"/>
-            <w:kern w:val="0"/>
-            <w:sz w:val="21"/>
-            <w:szCs w:val="21"/>
-            <w:u w:val="single"/>
-            <w14:ligatures w14:val="none"/>
-          </w:rPr>
-          <w:t xml:space="preserve"> Hub versus creating a custom prompt</w:t>
+          <w:t>Assess the potential benefits and drawbacks of using a pre-existing prompt from the Langsmith Hub versus creating a custom prompt</w:t>
         </w:r>
       </w:hyperlink>
       <w:hyperlink r:id="rId31" w:anchor="sjevt%7CDiscover.Chat.SydneyClickPageCitation%7Cadpclick%7C0%7Ca59cb883-26aa-405c-bd75-980bc9c6e631" w:history="1">
@@ -4911,7 +3968,6 @@
         </w:rPr>
         <w:t>Critique the approach of using </w:t>
       </w:r>
-      <w:proofErr w:type="spellStart"/>
       <w:r>
         <w:rPr>
           <w:rFonts w:ascii="Courier New" w:eastAsia="Times New Roman" w:hAnsi="Courier New" w:cs="Courier New"/>
@@ -4923,7 +3979,6 @@
         </w:rPr>
         <w:t>max_iterations</w:t>
       </w:r>
-      <w:proofErr w:type="spellEnd"/>
       <w:r>
         <w:rPr>
           <w:rFonts w:ascii="Roboto" w:eastAsia="Times New Roman" w:hAnsi="Roboto" w:cs="Times New Roman"/>
@@ -4955,21 +4010,8 @@
           <w:szCs w:val="21"/>
           <w14:ligatures w14:val="none"/>
         </w:rPr>
-        <w:t xml:space="preserve"> parameters in </w:t>
-      </w:r>
-      <w:proofErr w:type="gramStart"/>
-      <w:r>
-        <w:rPr>
-          <w:rFonts w:ascii="Roboto" w:eastAsia="Times New Roman" w:hAnsi="Roboto" w:cs="Times New Roman"/>
-          <w:color w:val="111111"/>
-          <w:kern w:val="0"/>
-          <w:sz w:val="21"/>
-          <w:szCs w:val="21"/>
-          <w14:ligatures w14:val="none"/>
-        </w:rPr>
-        <w:t>the </w:t>
-      </w:r>
-      <w:proofErr w:type="spellStart"/>
+        <w:t> parameters in the </w:t>
+      </w:r>
       <w:r>
         <w:rPr>
           <w:rFonts w:ascii="Courier New" w:eastAsia="Times New Roman" w:hAnsi="Courier New" w:cs="Courier New"/>
@@ -4981,8 +4023,6 @@
         </w:rPr>
         <w:t>AgentExecutor</w:t>
       </w:r>
-      <w:proofErr w:type="spellEnd"/>
-      <w:proofErr w:type="gramEnd"/>
       <w:r>
         <w:rPr>
           <w:rFonts w:ascii="Roboto" w:eastAsia="Times New Roman" w:hAnsi="Roboto" w:cs="Times New Roman"/>
@@ -5103,22 +4143,8 @@
         <w:pStyle w:val="Heading3"/>
       </w:pPr>
       <w:r>
-        <w:t xml:space="preserve">Lesson </w:t>
-      </w:r>
-      <w:r>
-        <w:t>7</w:t>
-      </w:r>
-      <w:r>
-        <w:t xml:space="preserve">: </w:t>
-      </w:r>
-      <w:r>
-        <w:t xml:space="preserve">Connecting to </w:t>
-      </w:r>
-      <w:proofErr w:type="gramStart"/>
-      <w:r>
-        <w:t>neo4j</w:t>
-      </w:r>
-      <w:proofErr w:type="gramEnd"/>
+        <w:t>Lesson 7: Connecting to neo4j</w:t>
+      </w:r>
     </w:p>
     <w:p>
       <w:pPr>
@@ -5216,31 +4242,7 @@
           <w:szCs w:val="21"/>
           <w14:ligatures w14:val="none"/>
         </w:rPr>
-        <w:t xml:space="preserve"> class in the </w:t>
-      </w:r>
-      <w:proofErr w:type="spellStart"/>
-      <w:r>
-        <w:rPr>
-          <w:rFonts w:ascii="Roboto" w:eastAsia="Times New Roman" w:hAnsi="Roboto" w:cs="Times New Roman"/>
-          <w:color w:val="111111"/>
-          <w:kern w:val="0"/>
-          <w:sz w:val="21"/>
-          <w:szCs w:val="21"/>
-          <w14:ligatures w14:val="none"/>
-        </w:rPr>
-        <w:t>Langchain</w:t>
-      </w:r>
-      <w:proofErr w:type="spellEnd"/>
-      <w:r>
-        <w:rPr>
-          <w:rFonts w:ascii="Roboto" w:eastAsia="Times New Roman" w:hAnsi="Roboto" w:cs="Times New Roman"/>
-          <w:color w:val="111111"/>
-          <w:kern w:val="0"/>
-          <w:sz w:val="21"/>
-          <w:szCs w:val="21"/>
-          <w14:ligatures w14:val="none"/>
-        </w:rPr>
-        <w:t xml:space="preserve"> framework.</w:t>
+        <w:t> class in the Langchain framework.</w:t>
       </w:r>
     </w:p>
     <w:p>
@@ -5327,31 +4329,7 @@
           <w:szCs w:val="21"/>
           <w14:ligatures w14:val="none"/>
         </w:rPr>
-        <w:t xml:space="preserve">Describe the process of running a Cypher query within the </w:t>
-      </w:r>
-      <w:proofErr w:type="spellStart"/>
-      <w:r>
-        <w:rPr>
-          <w:rFonts w:ascii="Roboto" w:eastAsia="Times New Roman" w:hAnsi="Roboto" w:cs="Times New Roman"/>
-          <w:color w:val="111111"/>
-          <w:kern w:val="0"/>
-          <w:sz w:val="21"/>
-          <w:szCs w:val="21"/>
-          <w14:ligatures w14:val="none"/>
-        </w:rPr>
-        <w:t>Langchain</w:t>
-      </w:r>
-      <w:proofErr w:type="spellEnd"/>
-      <w:r>
-        <w:rPr>
-          <w:rFonts w:ascii="Roboto" w:eastAsia="Times New Roman" w:hAnsi="Roboto" w:cs="Times New Roman"/>
-          <w:color w:val="111111"/>
-          <w:kern w:val="0"/>
-          <w:sz w:val="21"/>
-          <w:szCs w:val="21"/>
-          <w14:ligatures w14:val="none"/>
-        </w:rPr>
-        <w:t xml:space="preserve"> framework.</w:t>
+        <w:t>Describe the process of running a Cypher query within the Langchain framework.</w:t>
       </w:r>
     </w:p>
     <w:p>
@@ -5402,31 +4380,7 @@
           <w:szCs w:val="21"/>
           <w14:ligatures w14:val="none"/>
         </w:rPr>
-        <w:t xml:space="preserve"> class provided by </w:t>
-      </w:r>
-      <w:proofErr w:type="spellStart"/>
-      <w:r>
-        <w:rPr>
-          <w:rFonts w:ascii="Roboto" w:eastAsia="Times New Roman" w:hAnsi="Roboto" w:cs="Times New Roman"/>
-          <w:color w:val="111111"/>
-          <w:kern w:val="0"/>
-          <w:sz w:val="21"/>
-          <w:szCs w:val="21"/>
-          <w14:ligatures w14:val="none"/>
-        </w:rPr>
-        <w:t>Langchain</w:t>
-      </w:r>
-      <w:proofErr w:type="spellEnd"/>
-      <w:r>
-        <w:rPr>
-          <w:rFonts w:ascii="Roboto" w:eastAsia="Times New Roman" w:hAnsi="Roboto" w:cs="Times New Roman"/>
-          <w:color w:val="111111"/>
-          <w:kern w:val="0"/>
-          <w:sz w:val="21"/>
-          <w:szCs w:val="21"/>
-          <w14:ligatures w14:val="none"/>
-        </w:rPr>
-        <w:t>.</w:t>
+        <w:t> class provided by Langchain.</w:t>
       </w:r>
     </w:p>
     <w:p>
@@ -5542,31 +4496,7 @@
           <w:szCs w:val="21"/>
           <w14:ligatures w14:val="none"/>
         </w:rPr>
-        <w:t xml:space="preserve">Critique the method used by </w:t>
-      </w:r>
-      <w:proofErr w:type="spellStart"/>
-      <w:r>
-        <w:rPr>
-          <w:rFonts w:ascii="Roboto" w:eastAsia="Times New Roman" w:hAnsi="Roboto" w:cs="Times New Roman"/>
-          <w:color w:val="111111"/>
-          <w:kern w:val="0"/>
-          <w:sz w:val="21"/>
-          <w:szCs w:val="21"/>
-          <w14:ligatures w14:val="none"/>
-        </w:rPr>
-        <w:t>Langchain</w:t>
-      </w:r>
-      <w:proofErr w:type="spellEnd"/>
-      <w:r>
-        <w:rPr>
-          <w:rFonts w:ascii="Roboto" w:eastAsia="Times New Roman" w:hAnsi="Roboto" w:cs="Times New Roman"/>
-          <w:color w:val="111111"/>
-          <w:kern w:val="0"/>
-          <w:sz w:val="21"/>
-          <w:szCs w:val="21"/>
-          <w14:ligatures w14:val="none"/>
-        </w:rPr>
-        <w:t xml:space="preserve"> to refresh the database schema. Is there a more efficient way?</w:t>
+        <w:t>Critique the method used by Langchain to refresh the database schema. Is there a more efficient way?</w:t>
       </w:r>
     </w:p>
     <w:p>
@@ -5597,33 +4527,7 @@
             <w:u w:val="single"/>
             <w14:ligatures w14:val="none"/>
           </w:rPr>
-          <w:t xml:space="preserve">Design a new feature for </w:t>
-        </w:r>
-        <w:proofErr w:type="spellStart"/>
-        <w:r>
-          <w:rPr>
-            <w:rFonts w:ascii="Roboto" w:eastAsia="Times New Roman" w:hAnsi="Roboto" w:cs="Times New Roman"/>
-            <w:color w:val="0000FF"/>
-            <w:kern w:val="0"/>
-            <w:sz w:val="21"/>
-            <w:szCs w:val="21"/>
-            <w:u w:val="single"/>
-            <w14:ligatures w14:val="none"/>
-          </w:rPr>
-          <w:t>Langchain</w:t>
-        </w:r>
-        <w:proofErr w:type="spellEnd"/>
-        <w:r>
-          <w:rPr>
-            <w:rFonts w:ascii="Roboto" w:eastAsia="Times New Roman" w:hAnsi="Roboto" w:cs="Times New Roman"/>
-            <w:color w:val="0000FF"/>
-            <w:kern w:val="0"/>
-            <w:sz w:val="21"/>
-            <w:szCs w:val="21"/>
-            <w:u w:val="single"/>
-            <w14:ligatures w14:val="none"/>
-          </w:rPr>
-          <w:t xml:space="preserve"> that would improve its integration with Neo4j</w:t>
+          <w:t>Design a new feature for Langchain that would improve its integration with Neo4j</w:t>
         </w:r>
       </w:hyperlink>
       <w:hyperlink r:id="rId39" w:anchor="sjevt%7CDiscover.Chat.SydneyClickPageCitation%7Cadpclick%7C0%7C08f97199-d8ed-4505-8504-c85fb4231a44" w:history="1">
@@ -5710,16 +4614,7 @@
         <w:pStyle w:val="Heading3"/>
       </w:pPr>
       <w:r>
-        <w:t xml:space="preserve">Lesson </w:t>
-      </w:r>
-      <w:r>
-        <w:t>8</w:t>
-      </w:r>
-      <w:r>
-        <w:t xml:space="preserve">: </w:t>
-      </w:r>
-      <w:r>
-        <w:t>Retrievers</w:t>
+        <w:t>Lesson 8: Retrievers</w:t>
       </w:r>
     </w:p>
     <w:p>
@@ -5749,31 +4644,7 @@
           <w:szCs w:val="21"/>
           <w14:ligatures w14:val="none"/>
         </w:rPr>
-        <w:t xml:space="preserve">What is the primary function of a retriever in the context of </w:t>
-      </w:r>
-      <w:proofErr w:type="spellStart"/>
-      <w:r>
-        <w:rPr>
-          <w:rFonts w:ascii="Roboto" w:eastAsia="Times New Roman" w:hAnsi="Roboto" w:cs="Times New Roman"/>
-          <w:color w:val="111111"/>
-          <w:kern w:val="0"/>
-          <w:sz w:val="21"/>
-          <w:szCs w:val="21"/>
-          <w14:ligatures w14:val="none"/>
-        </w:rPr>
-        <w:t>Langchain</w:t>
-      </w:r>
-      <w:proofErr w:type="spellEnd"/>
-      <w:r>
-        <w:rPr>
-          <w:rFonts w:ascii="Roboto" w:eastAsia="Times New Roman" w:hAnsi="Roboto" w:cs="Times New Roman"/>
-          <w:color w:val="111111"/>
-          <w:kern w:val="0"/>
-          <w:sz w:val="21"/>
-          <w:szCs w:val="21"/>
-          <w14:ligatures w14:val="none"/>
-        </w:rPr>
-        <w:t xml:space="preserve"> applications?</w:t>
+        <w:t>What is the primary function of a retriever in the context of Langchain applications?</w:t>
       </w:r>
     </w:p>
     <w:p>
@@ -5986,7 +4857,6 @@
         </w:rPr>
         <w:t>Discuss the role of </w:t>
       </w:r>
-      <w:proofErr w:type="spellStart"/>
       <w:r>
         <w:rPr>
           <w:rFonts w:ascii="Courier New" w:eastAsia="Times New Roman" w:hAnsi="Courier New" w:cs="Courier New"/>
@@ -5998,7 +4868,6 @@
         </w:rPr>
         <w:t>OpenAIEmbeddings</w:t>
       </w:r>
-      <w:proofErr w:type="spellEnd"/>
       <w:r>
         <w:rPr>
           <w:rFonts w:ascii="Roboto" w:eastAsia="Times New Roman" w:hAnsi="Roboto" w:cs="Times New Roman"/>
@@ -6039,7 +4908,6 @@
         </w:rPr>
         <w:t>How does the </w:t>
       </w:r>
-      <w:proofErr w:type="spellStart"/>
       <w:r>
         <w:rPr>
           <w:rFonts w:ascii="Courier New" w:eastAsia="Times New Roman" w:hAnsi="Courier New" w:cs="Courier New"/>
@@ -6049,9 +4917,48 @@
           <w:szCs w:val="20"/>
           <w14:ligatures w14:val="none"/>
         </w:rPr>
-        <w:t>similarity_</w:t>
-      </w:r>
-      <w:proofErr w:type="gramStart"/>
+        <w:t>similarity_search()</w:t>
+      </w:r>
+      <w:r>
+        <w:rPr>
+          <w:rFonts w:ascii="Roboto" w:eastAsia="Times New Roman" w:hAnsi="Roboto" w:cs="Times New Roman"/>
+          <w:color w:val="111111"/>
+          <w:kern w:val="0"/>
+          <w:sz w:val="21"/>
+          <w:szCs w:val="21"/>
+          <w14:ligatures w14:val="none"/>
+        </w:rPr>
+        <w:t> method work, and what is its significance in semantic search?</w:t>
+      </w:r>
+    </w:p>
+    <w:p>
+      <w:pPr>
+        <w:numPr>
+          <w:ilvl w:val="0"/>
+          <w:numId w:val="11"/>
+        </w:numPr>
+        <w:shd w:val="clear" w:color="auto" w:fill="F3F3F3"/>
+        <w:spacing w:beforeAutospacing="1" w:after="0" w:afterAutospacing="1" w:line="240" w:lineRule="auto"/>
+        <w:rPr>
+          <w:rFonts w:ascii="Roboto" w:eastAsia="Times New Roman" w:hAnsi="Roboto" w:cs="Times New Roman"/>
+          <w:color w:val="111111"/>
+          <w:kern w:val="0"/>
+          <w:sz w:val="21"/>
+          <w:szCs w:val="21"/>
+          <w14:ligatures w14:val="none"/>
+        </w:rPr>
+      </w:pPr>
+      <w:r>
+        <w:rPr>
+          <w:rFonts w:ascii="Roboto" w:eastAsia="Times New Roman" w:hAnsi="Roboto" w:cs="Times New Roman"/>
+          <w:color w:val="111111"/>
+          <w:kern w:val="0"/>
+          <w:sz w:val="21"/>
+          <w:szCs w:val="21"/>
+          <w14:ligatures w14:val="none"/>
+        </w:rPr>
+        <w:t>What would be the impact of changing the </w:t>
+      </w:r>
       <w:r>
         <w:rPr>
           <w:rFonts w:ascii="Courier New" w:eastAsia="Times New Roman" w:hAnsi="Courier New" w:cs="Courier New"/>
@@ -6061,9 +4968,19 @@
           <w:szCs w:val="20"/>
           <w14:ligatures w14:val="none"/>
         </w:rPr>
-        <w:t>search</w:t>
-      </w:r>
-      <w:proofErr w:type="spellEnd"/>
+        <w:t>k</w:t>
+      </w:r>
+      <w:r>
+        <w:rPr>
+          <w:rFonts w:ascii="Roboto" w:eastAsia="Times New Roman" w:hAnsi="Roboto" w:cs="Times New Roman"/>
+          <w:color w:val="111111"/>
+          <w:kern w:val="0"/>
+          <w:sz w:val="21"/>
+          <w:szCs w:val="21"/>
+          <w14:ligatures w14:val="none"/>
+        </w:rPr>
+        <w:t> value in the </w:t>
+      </w:r>
       <w:r>
         <w:rPr>
           <w:rFonts w:ascii="Courier New" w:eastAsia="Times New Roman" w:hAnsi="Courier New" w:cs="Courier New"/>
@@ -6073,9 +4990,77 @@
           <w:szCs w:val="20"/>
           <w14:ligatures w14:val="none"/>
         </w:rPr>
-        <w:t>(</w:t>
-      </w:r>
-      <w:proofErr w:type="gramEnd"/>
+        <w:t>similarity_search()</w:t>
+      </w:r>
+      <w:r>
+        <w:rPr>
+          <w:rFonts w:ascii="Roboto" w:eastAsia="Times New Roman" w:hAnsi="Roboto" w:cs="Times New Roman"/>
+          <w:color w:val="111111"/>
+          <w:kern w:val="0"/>
+          <w:sz w:val="21"/>
+          <w:szCs w:val="21"/>
+          <w14:ligatures w14:val="none"/>
+        </w:rPr>
+        <w:t> method?</w:t>
+      </w:r>
+    </w:p>
+    <w:p>
+      <w:pPr>
+        <w:numPr>
+          <w:ilvl w:val="0"/>
+          <w:numId w:val="11"/>
+        </w:numPr>
+        <w:shd w:val="clear" w:color="auto" w:fill="F3F3F3"/>
+        <w:spacing w:before="100" w:beforeAutospacing="1" w:after="100" w:afterAutospacing="1" w:line="240" w:lineRule="auto"/>
+        <w:rPr>
+          <w:rFonts w:ascii="Roboto" w:eastAsia="Times New Roman" w:hAnsi="Roboto" w:cs="Times New Roman"/>
+          <w:color w:val="111111"/>
+          <w:kern w:val="0"/>
+          <w:sz w:val="21"/>
+          <w:szCs w:val="21"/>
+          <w14:ligatures w14:val="none"/>
+        </w:rPr>
+      </w:pPr>
+      <w:r>
+        <w:rPr>
+          <w:rFonts w:ascii="Roboto" w:eastAsia="Times New Roman" w:hAnsi="Roboto" w:cs="Times New Roman"/>
+          <w:color w:val="111111"/>
+          <w:kern w:val="0"/>
+          <w:sz w:val="21"/>
+          <w:szCs w:val="21"/>
+          <w14:ligatures w14:val="none"/>
+        </w:rPr>
+        <w:t>What are vector indexes, and how are they relevant to document retrieval in Langchain applications?</w:t>
+      </w:r>
+    </w:p>
+    <w:p>
+      <w:pPr>
+        <w:numPr>
+          <w:ilvl w:val="0"/>
+          <w:numId w:val="11"/>
+        </w:numPr>
+        <w:shd w:val="clear" w:color="auto" w:fill="F3F3F3"/>
+        <w:spacing w:beforeAutospacing="1" w:after="0" w:afterAutospacing="1" w:line="240" w:lineRule="auto"/>
+        <w:rPr>
+          <w:rFonts w:ascii="Roboto" w:eastAsia="Times New Roman" w:hAnsi="Roboto" w:cs="Times New Roman"/>
+          <w:color w:val="111111"/>
+          <w:kern w:val="0"/>
+          <w:sz w:val="21"/>
+          <w:szCs w:val="21"/>
+          <w14:ligatures w14:val="none"/>
+        </w:rPr>
+      </w:pPr>
+      <w:r>
+        <w:rPr>
+          <w:rFonts w:ascii="Roboto" w:eastAsia="Times New Roman" w:hAnsi="Roboto" w:cs="Times New Roman"/>
+          <w:color w:val="111111"/>
+          <w:kern w:val="0"/>
+          <w:sz w:val="21"/>
+          <w:szCs w:val="21"/>
+          <w14:ligatures w14:val="none"/>
+        </w:rPr>
+        <w:t>Critically analyze the steps involved in creating a new vector index with the </w:t>
+      </w:r>
       <w:r>
         <w:rPr>
           <w:rFonts w:ascii="Courier New" w:eastAsia="Times New Roman" w:hAnsi="Courier New" w:cs="Courier New"/>
@@ -6085,18 +5070,18 @@
           <w:szCs w:val="20"/>
           <w14:ligatures w14:val="none"/>
         </w:rPr>
-        <w:t>)</w:t>
-      </w:r>
-      <w:r>
-        <w:rPr>
-          <w:rFonts w:ascii="Roboto" w:eastAsia="Times New Roman" w:hAnsi="Roboto" w:cs="Times New Roman"/>
-          <w:color w:val="111111"/>
-          <w:kern w:val="0"/>
-          <w:sz w:val="21"/>
-          <w:szCs w:val="21"/>
-          <w14:ligatures w14:val="none"/>
-        </w:rPr>
-        <w:t> method work, and what is its significance in semantic search?</w:t>
+        <w:t>Neo4jVector</w:t>
+      </w:r>
+      <w:r>
+        <w:rPr>
+          <w:rFonts w:ascii="Roboto" w:eastAsia="Times New Roman" w:hAnsi="Roboto" w:cs="Times New Roman"/>
+          <w:color w:val="111111"/>
+          <w:kern w:val="0"/>
+          <w:sz w:val="21"/>
+          <w:szCs w:val="21"/>
+          <w14:ligatures w14:val="none"/>
+        </w:rPr>
+        <w:t> class.</w:t>
       </w:r>
     </w:p>
     <w:p>
@@ -6125,7 +5110,7 @@
           <w:szCs w:val="21"/>
           <w14:ligatures w14:val="none"/>
         </w:rPr>
-        <w:t>What would be the impact of changing the </w:t>
+        <w:t>How does the </w:t>
       </w:r>
       <w:r>
         <w:rPr>
@@ -6136,20 +5121,48 @@
           <w:szCs w:val="20"/>
           <w14:ligatures w14:val="none"/>
         </w:rPr>
-        <w:t>k</w:t>
-      </w:r>
-      <w:r>
-        <w:rPr>
-          <w:rFonts w:ascii="Roboto" w:eastAsia="Times New Roman" w:hAnsi="Roboto" w:cs="Times New Roman"/>
-          <w:color w:val="111111"/>
-          <w:kern w:val="0"/>
-          <w:sz w:val="21"/>
-          <w:szCs w:val="21"/>
-          <w14:ligatures w14:val="none"/>
-        </w:rPr>
-        <w:t> value in the </w:t>
-      </w:r>
-      <w:proofErr w:type="spellStart"/>
+        <w:t>RetrievalQA</w:t>
+      </w:r>
+      <w:r>
+        <w:rPr>
+          <w:rFonts w:ascii="Roboto" w:eastAsia="Times New Roman" w:hAnsi="Roboto" w:cs="Times New Roman"/>
+          <w:color w:val="111111"/>
+          <w:kern w:val="0"/>
+          <w:sz w:val="21"/>
+          <w:szCs w:val="21"/>
+          <w14:ligatures w14:val="none"/>
+        </w:rPr>
+        <w:t> chain integrate a retriever and a language model?</w:t>
+      </w:r>
+    </w:p>
+    <w:p>
+      <w:pPr>
+        <w:numPr>
+          <w:ilvl w:val="0"/>
+          <w:numId w:val="11"/>
+        </w:numPr>
+        <w:shd w:val="clear" w:color="auto" w:fill="F3F3F3"/>
+        <w:spacing w:beforeAutospacing="1" w:after="0" w:afterAutospacing="1" w:line="240" w:lineRule="auto"/>
+        <w:rPr>
+          <w:rFonts w:ascii="Roboto" w:eastAsia="Times New Roman" w:hAnsi="Roboto" w:cs="Times New Roman"/>
+          <w:color w:val="111111"/>
+          <w:kern w:val="0"/>
+          <w:sz w:val="21"/>
+          <w:szCs w:val="21"/>
+          <w14:ligatures w14:val="none"/>
+        </w:rPr>
+      </w:pPr>
+      <w:r>
+        <w:rPr>
+          <w:rFonts w:ascii="Roboto" w:eastAsia="Times New Roman" w:hAnsi="Roboto" w:cs="Times New Roman"/>
+          <w:color w:val="111111"/>
+          <w:kern w:val="0"/>
+          <w:sz w:val="21"/>
+          <w:szCs w:val="21"/>
+          <w14:ligatures w14:val="none"/>
+        </w:rPr>
+        <w:t>Evaluate the potential benefits and limitations of using the </w:t>
+      </w:r>
       <w:r>
         <w:rPr>
           <w:rFonts w:ascii="Courier New" w:eastAsia="Times New Roman" w:hAnsi="Courier New" w:cs="Courier New"/>
@@ -6159,9 +5172,77 @@
           <w:szCs w:val="20"/>
           <w14:ligatures w14:val="none"/>
         </w:rPr>
-        <w:t>similarity_</w:t>
-      </w:r>
-      <w:proofErr w:type="gramStart"/>
+        <w:t>RetrievalQA</w:t>
+      </w:r>
+      <w:r>
+        <w:rPr>
+          <w:rFonts w:ascii="Roboto" w:eastAsia="Times New Roman" w:hAnsi="Roboto" w:cs="Times New Roman"/>
+          <w:color w:val="111111"/>
+          <w:kern w:val="0"/>
+          <w:sz w:val="21"/>
+          <w:szCs w:val="21"/>
+          <w14:ligatures w14:val="none"/>
+        </w:rPr>
+        <w:t> chain in a Langchain application.</w:t>
+      </w:r>
+    </w:p>
+    <w:p>
+      <w:pPr>
+        <w:numPr>
+          <w:ilvl w:val="0"/>
+          <w:numId w:val="11"/>
+        </w:numPr>
+        <w:shd w:val="clear" w:color="auto" w:fill="F3F3F3"/>
+        <w:spacing w:before="100" w:beforeAutospacing="1" w:after="100" w:afterAutospacing="1" w:line="240" w:lineRule="auto"/>
+        <w:rPr>
+          <w:rFonts w:ascii="Roboto" w:eastAsia="Times New Roman" w:hAnsi="Roboto" w:cs="Times New Roman"/>
+          <w:color w:val="111111"/>
+          <w:kern w:val="0"/>
+          <w:sz w:val="21"/>
+          <w:szCs w:val="21"/>
+          <w14:ligatures w14:val="none"/>
+        </w:rPr>
+      </w:pPr>
+      <w:r>
+        <w:rPr>
+          <w:rFonts w:ascii="Roboto" w:eastAsia="Times New Roman" w:hAnsi="Roboto" w:cs="Times New Roman"/>
+          <w:color w:val="111111"/>
+          <w:kern w:val="0"/>
+          <w:sz w:val="21"/>
+          <w:szCs w:val="21"/>
+          <w14:ligatures w14:val="none"/>
+        </w:rPr>
+        <w:t>In what ways can LLMs be used for query generation within Neo4j?</w:t>
+      </w:r>
+    </w:p>
+    <w:p>
+      <w:pPr>
+        <w:numPr>
+          <w:ilvl w:val="0"/>
+          <w:numId w:val="11"/>
+        </w:numPr>
+        <w:shd w:val="clear" w:color="auto" w:fill="F3F3F3"/>
+        <w:spacing w:beforeAutospacing="1" w:after="0" w:afterAutospacing="1" w:line="240" w:lineRule="auto"/>
+        <w:rPr>
+          <w:rFonts w:ascii="Roboto" w:eastAsia="Times New Roman" w:hAnsi="Roboto" w:cs="Times New Roman"/>
+          <w:color w:val="111111"/>
+          <w:kern w:val="0"/>
+          <w:sz w:val="21"/>
+          <w:szCs w:val="21"/>
+          <w14:ligatures w14:val="none"/>
+        </w:rPr>
+      </w:pPr>
+      <w:r>
+        <w:rPr>
+          <w:rFonts w:ascii="Roboto" w:eastAsia="Times New Roman" w:hAnsi="Roboto" w:cs="Times New Roman"/>
+          <w:color w:val="111111"/>
+          <w:kern w:val="0"/>
+          <w:sz w:val="21"/>
+          <w:szCs w:val="21"/>
+          <w14:ligatures w14:val="none"/>
+        </w:rPr>
+        <w:t>Propose a scenario where the </w:t>
+      </w:r>
       <w:r>
         <w:rPr>
           <w:rFonts w:ascii="Courier New" w:eastAsia="Times New Roman" w:hAnsi="Courier New" w:cs="Courier New"/>
@@ -6171,42 +5252,18 @@
           <w:szCs w:val="20"/>
           <w14:ligatures w14:val="none"/>
         </w:rPr>
-        <w:t>search</w:t>
-      </w:r>
-      <w:proofErr w:type="spellEnd"/>
-      <w:r>
-        <w:rPr>
-          <w:rFonts w:ascii="Courier New" w:eastAsia="Times New Roman" w:hAnsi="Courier New" w:cs="Courier New"/>
-          <w:color w:val="111111"/>
-          <w:kern w:val="0"/>
-          <w:sz w:val="20"/>
-          <w:szCs w:val="20"/>
-          <w14:ligatures w14:val="none"/>
-        </w:rPr>
-        <w:t>(</w:t>
-      </w:r>
-      <w:proofErr w:type="gramEnd"/>
-      <w:r>
-        <w:rPr>
-          <w:rFonts w:ascii="Courier New" w:eastAsia="Times New Roman" w:hAnsi="Courier New" w:cs="Courier New"/>
-          <w:color w:val="111111"/>
-          <w:kern w:val="0"/>
-          <w:sz w:val="20"/>
-          <w:szCs w:val="20"/>
-          <w14:ligatures w14:val="none"/>
-        </w:rPr>
-        <w:t>)</w:t>
-      </w:r>
-      <w:r>
-        <w:rPr>
-          <w:rFonts w:ascii="Roboto" w:eastAsia="Times New Roman" w:hAnsi="Roboto" w:cs="Times New Roman"/>
-          <w:color w:val="111111"/>
-          <w:kern w:val="0"/>
-          <w:sz w:val="21"/>
-          <w:szCs w:val="21"/>
-          <w14:ligatures w14:val="none"/>
-        </w:rPr>
-        <w:t> method?</w:t>
+        <w:t>Cypher QA Chain</w:t>
+      </w:r>
+      <w:r>
+        <w:rPr>
+          <w:rFonts w:ascii="Roboto" w:eastAsia="Times New Roman" w:hAnsi="Roboto" w:cs="Times New Roman"/>
+          <w:color w:val="111111"/>
+          <w:kern w:val="0"/>
+          <w:sz w:val="21"/>
+          <w:szCs w:val="21"/>
+          <w14:ligatures w14:val="none"/>
+        </w:rPr>
+        <w:t> could be effectively utilized.</w:t>
       </w:r>
     </w:p>
     <w:p>
@@ -6235,31 +5292,7 @@
           <w:szCs w:val="21"/>
           <w14:ligatures w14:val="none"/>
         </w:rPr>
-        <w:t xml:space="preserve">What are vector indexes, and how are they relevant to document retrieval in </w:t>
-      </w:r>
-      <w:proofErr w:type="spellStart"/>
-      <w:r>
-        <w:rPr>
-          <w:rFonts w:ascii="Roboto" w:eastAsia="Times New Roman" w:hAnsi="Roboto" w:cs="Times New Roman"/>
-          <w:color w:val="111111"/>
-          <w:kern w:val="0"/>
-          <w:sz w:val="21"/>
-          <w:szCs w:val="21"/>
-          <w14:ligatures w14:val="none"/>
-        </w:rPr>
-        <w:t>Langchain</w:t>
-      </w:r>
-      <w:proofErr w:type="spellEnd"/>
-      <w:r>
-        <w:rPr>
-          <w:rFonts w:ascii="Roboto" w:eastAsia="Times New Roman" w:hAnsi="Roboto" w:cs="Times New Roman"/>
-          <w:color w:val="111111"/>
-          <w:kern w:val="0"/>
-          <w:sz w:val="21"/>
-          <w:szCs w:val="21"/>
-          <w14:ligatures w14:val="none"/>
-        </w:rPr>
-        <w:t xml:space="preserve"> applications?</w:t>
+        <w:t>What information is required to establish a connection to a Neo4j database for vector retrieval?</w:t>
       </w:r>
     </w:p>
     <w:p>
@@ -6269,48 +5302,26 @@
           <w:numId w:val="11"/>
         </w:numPr>
         <w:shd w:val="clear" w:color="auto" w:fill="F3F3F3"/>
-        <w:spacing w:beforeAutospacing="1" w:after="0" w:afterAutospacing="1" w:line="240" w:lineRule="auto"/>
-        <w:rPr>
-          <w:rFonts w:ascii="Roboto" w:eastAsia="Times New Roman" w:hAnsi="Roboto" w:cs="Times New Roman"/>
-          <w:color w:val="111111"/>
-          <w:kern w:val="0"/>
-          <w:sz w:val="21"/>
-          <w:szCs w:val="21"/>
-          <w14:ligatures w14:val="none"/>
-        </w:rPr>
-      </w:pPr>
-      <w:r>
-        <w:rPr>
-          <w:rFonts w:ascii="Roboto" w:eastAsia="Times New Roman" w:hAnsi="Roboto" w:cs="Times New Roman"/>
-          <w:color w:val="111111"/>
-          <w:kern w:val="0"/>
-          <w:sz w:val="21"/>
-          <w:szCs w:val="21"/>
-          <w14:ligatures w14:val="none"/>
-        </w:rPr>
-        <w:t>Critically analyze the steps involved in creating a new vector index with the </w:t>
-      </w:r>
-      <w:r>
-        <w:rPr>
-          <w:rFonts w:ascii="Courier New" w:eastAsia="Times New Roman" w:hAnsi="Courier New" w:cs="Courier New"/>
-          <w:color w:val="111111"/>
-          <w:kern w:val="0"/>
-          <w:sz w:val="20"/>
-          <w:szCs w:val="20"/>
-          <w14:ligatures w14:val="none"/>
-        </w:rPr>
-        <w:t>Neo4jVector</w:t>
-      </w:r>
-      <w:r>
-        <w:rPr>
-          <w:rFonts w:ascii="Roboto" w:eastAsia="Times New Roman" w:hAnsi="Roboto" w:cs="Times New Roman"/>
-          <w:color w:val="111111"/>
-          <w:kern w:val="0"/>
-          <w:sz w:val="21"/>
-          <w:szCs w:val="21"/>
-          <w14:ligatures w14:val="none"/>
-        </w:rPr>
-        <w:t> class.</w:t>
+        <w:spacing w:before="100" w:beforeAutospacing="1" w:after="100" w:afterAutospacing="1" w:line="240" w:lineRule="auto"/>
+        <w:rPr>
+          <w:rFonts w:ascii="Roboto" w:eastAsia="Times New Roman" w:hAnsi="Roboto" w:cs="Times New Roman"/>
+          <w:color w:val="111111"/>
+          <w:kern w:val="0"/>
+          <w:sz w:val="21"/>
+          <w:szCs w:val="21"/>
+          <w14:ligatures w14:val="none"/>
+        </w:rPr>
+      </w:pPr>
+      <w:r>
+        <w:rPr>
+          <w:rFonts w:ascii="Roboto" w:eastAsia="Times New Roman" w:hAnsi="Roboto" w:cs="Times New Roman"/>
+          <w:color w:val="111111"/>
+          <w:kern w:val="0"/>
+          <w:sz w:val="21"/>
+          <w:szCs w:val="21"/>
+          <w14:ligatures w14:val="none"/>
+        </w:rPr>
+        <w:t>Assess the security implications of storing sensitive connection details in code.</w:t>
       </w:r>
     </w:p>
     <w:p>
@@ -6320,74 +5331,26 @@
           <w:numId w:val="11"/>
         </w:numPr>
         <w:shd w:val="clear" w:color="auto" w:fill="F3F3F3"/>
-        <w:spacing w:beforeAutospacing="1" w:after="0" w:afterAutospacing="1" w:line="240" w:lineRule="auto"/>
-        <w:rPr>
-          <w:rFonts w:ascii="Roboto" w:eastAsia="Times New Roman" w:hAnsi="Roboto" w:cs="Times New Roman"/>
-          <w:color w:val="111111"/>
-          <w:kern w:val="0"/>
-          <w:sz w:val="21"/>
-          <w:szCs w:val="21"/>
-          <w14:ligatures w14:val="none"/>
-        </w:rPr>
-      </w:pPr>
-      <w:r>
-        <w:rPr>
-          <w:rFonts w:ascii="Roboto" w:eastAsia="Times New Roman" w:hAnsi="Roboto" w:cs="Times New Roman"/>
-          <w:color w:val="111111"/>
-          <w:kern w:val="0"/>
-          <w:sz w:val="21"/>
-          <w:szCs w:val="21"/>
-          <w14:ligatures w14:val="none"/>
-        </w:rPr>
-        <w:t>How does the </w:t>
-      </w:r>
-      <w:proofErr w:type="spellStart"/>
-      <w:r>
-        <w:rPr>
-          <w:rFonts w:ascii="Courier New" w:eastAsia="Times New Roman" w:hAnsi="Courier New" w:cs="Courier New"/>
-          <w:color w:val="111111"/>
-          <w:kern w:val="0"/>
-          <w:sz w:val="20"/>
-          <w:szCs w:val="20"/>
-          <w14:ligatures w14:val="none"/>
-        </w:rPr>
-        <w:t>RetrievalQA</w:t>
-      </w:r>
-      <w:proofErr w:type="spellEnd"/>
-      <w:r>
-        <w:rPr>
-          <w:rFonts w:ascii="Roboto" w:eastAsia="Times New Roman" w:hAnsi="Roboto" w:cs="Times New Roman"/>
-          <w:color w:val="111111"/>
-          <w:kern w:val="0"/>
-          <w:sz w:val="21"/>
-          <w:szCs w:val="21"/>
-          <w14:ligatures w14:val="none"/>
-        </w:rPr>
-        <w:t xml:space="preserve"> chain </w:t>
-      </w:r>
-      <w:proofErr w:type="gramStart"/>
-      <w:r>
-        <w:rPr>
-          <w:rFonts w:ascii="Roboto" w:eastAsia="Times New Roman" w:hAnsi="Roboto" w:cs="Times New Roman"/>
-          <w:color w:val="111111"/>
-          <w:kern w:val="0"/>
-          <w:sz w:val="21"/>
-          <w:szCs w:val="21"/>
-          <w14:ligatures w14:val="none"/>
-        </w:rPr>
-        <w:t>integrate</w:t>
-      </w:r>
-      <w:proofErr w:type="gramEnd"/>
-      <w:r>
-        <w:rPr>
-          <w:rFonts w:ascii="Roboto" w:eastAsia="Times New Roman" w:hAnsi="Roboto" w:cs="Times New Roman"/>
-          <w:color w:val="111111"/>
-          <w:kern w:val="0"/>
-          <w:sz w:val="21"/>
-          <w:szCs w:val="21"/>
-          <w14:ligatures w14:val="none"/>
-        </w:rPr>
-        <w:t xml:space="preserve"> a retriever and a language model?</w:t>
+        <w:spacing w:before="100" w:beforeAutospacing="1" w:after="100" w:afterAutospacing="1" w:line="240" w:lineRule="auto"/>
+        <w:rPr>
+          <w:rFonts w:ascii="Roboto" w:eastAsia="Times New Roman" w:hAnsi="Roboto" w:cs="Times New Roman"/>
+          <w:color w:val="111111"/>
+          <w:kern w:val="0"/>
+          <w:sz w:val="21"/>
+          <w:szCs w:val="21"/>
+          <w14:ligatures w14:val="none"/>
+        </w:rPr>
+      </w:pPr>
+      <w:r>
+        <w:rPr>
+          <w:rFonts w:ascii="Roboto" w:eastAsia="Times New Roman" w:hAnsi="Roboto" w:cs="Times New Roman"/>
+          <w:color w:val="111111"/>
+          <w:kern w:val="0"/>
+          <w:sz w:val="21"/>
+          <w:szCs w:val="21"/>
+          <w14:ligatures w14:val="none"/>
+        </w:rPr>
+        <w:t>How can vectors and semantic search contribute to the accuracy of a conversational agent?</w:t>
       </w:r>
     </w:p>
     <w:p>
@@ -6397,250 +5360,6 @@
           <w:numId w:val="11"/>
         </w:numPr>
         <w:shd w:val="clear" w:color="auto" w:fill="F3F3F3"/>
-        <w:spacing w:beforeAutospacing="1" w:after="0" w:afterAutospacing="1" w:line="240" w:lineRule="auto"/>
-        <w:rPr>
-          <w:rFonts w:ascii="Roboto" w:eastAsia="Times New Roman" w:hAnsi="Roboto" w:cs="Times New Roman"/>
-          <w:color w:val="111111"/>
-          <w:kern w:val="0"/>
-          <w:sz w:val="21"/>
-          <w:szCs w:val="21"/>
-          <w14:ligatures w14:val="none"/>
-        </w:rPr>
-      </w:pPr>
-      <w:r>
-        <w:rPr>
-          <w:rFonts w:ascii="Roboto" w:eastAsia="Times New Roman" w:hAnsi="Roboto" w:cs="Times New Roman"/>
-          <w:color w:val="111111"/>
-          <w:kern w:val="0"/>
-          <w:sz w:val="21"/>
-          <w:szCs w:val="21"/>
-          <w14:ligatures w14:val="none"/>
-        </w:rPr>
-        <w:t>Evaluate the potential benefits and limitations of using the </w:t>
-      </w:r>
-      <w:proofErr w:type="spellStart"/>
-      <w:r>
-        <w:rPr>
-          <w:rFonts w:ascii="Courier New" w:eastAsia="Times New Roman" w:hAnsi="Courier New" w:cs="Courier New"/>
-          <w:color w:val="111111"/>
-          <w:kern w:val="0"/>
-          <w:sz w:val="20"/>
-          <w:szCs w:val="20"/>
-          <w14:ligatures w14:val="none"/>
-        </w:rPr>
-        <w:t>RetrievalQA</w:t>
-      </w:r>
-      <w:proofErr w:type="spellEnd"/>
-      <w:r>
-        <w:rPr>
-          <w:rFonts w:ascii="Roboto" w:eastAsia="Times New Roman" w:hAnsi="Roboto" w:cs="Times New Roman"/>
-          <w:color w:val="111111"/>
-          <w:kern w:val="0"/>
-          <w:sz w:val="21"/>
-          <w:szCs w:val="21"/>
-          <w14:ligatures w14:val="none"/>
-        </w:rPr>
-        <w:t xml:space="preserve"> chain in a </w:t>
-      </w:r>
-      <w:proofErr w:type="spellStart"/>
-      <w:r>
-        <w:rPr>
-          <w:rFonts w:ascii="Roboto" w:eastAsia="Times New Roman" w:hAnsi="Roboto" w:cs="Times New Roman"/>
-          <w:color w:val="111111"/>
-          <w:kern w:val="0"/>
-          <w:sz w:val="21"/>
-          <w:szCs w:val="21"/>
-          <w14:ligatures w14:val="none"/>
-        </w:rPr>
-        <w:t>Langchain</w:t>
-      </w:r>
-      <w:proofErr w:type="spellEnd"/>
-      <w:r>
-        <w:rPr>
-          <w:rFonts w:ascii="Roboto" w:eastAsia="Times New Roman" w:hAnsi="Roboto" w:cs="Times New Roman"/>
-          <w:color w:val="111111"/>
-          <w:kern w:val="0"/>
-          <w:sz w:val="21"/>
-          <w:szCs w:val="21"/>
-          <w14:ligatures w14:val="none"/>
-        </w:rPr>
-        <w:t xml:space="preserve"> application.</w:t>
-      </w:r>
-    </w:p>
-    <w:p>
-      <w:pPr>
-        <w:numPr>
-          <w:ilvl w:val="0"/>
-          <w:numId w:val="11"/>
-        </w:numPr>
-        <w:shd w:val="clear" w:color="auto" w:fill="F3F3F3"/>
-        <w:spacing w:before="100" w:beforeAutospacing="1" w:after="100" w:afterAutospacing="1" w:line="240" w:lineRule="auto"/>
-        <w:rPr>
-          <w:rFonts w:ascii="Roboto" w:eastAsia="Times New Roman" w:hAnsi="Roboto" w:cs="Times New Roman"/>
-          <w:color w:val="111111"/>
-          <w:kern w:val="0"/>
-          <w:sz w:val="21"/>
-          <w:szCs w:val="21"/>
-          <w14:ligatures w14:val="none"/>
-        </w:rPr>
-      </w:pPr>
-      <w:r>
-        <w:rPr>
-          <w:rFonts w:ascii="Roboto" w:eastAsia="Times New Roman" w:hAnsi="Roboto" w:cs="Times New Roman"/>
-          <w:color w:val="111111"/>
-          <w:kern w:val="0"/>
-          <w:sz w:val="21"/>
-          <w:szCs w:val="21"/>
-          <w14:ligatures w14:val="none"/>
-        </w:rPr>
-        <w:t>In what ways can LLMs be used for query generation within Neo4j?</w:t>
-      </w:r>
-    </w:p>
-    <w:p>
-      <w:pPr>
-        <w:numPr>
-          <w:ilvl w:val="0"/>
-          <w:numId w:val="11"/>
-        </w:numPr>
-        <w:shd w:val="clear" w:color="auto" w:fill="F3F3F3"/>
-        <w:spacing w:beforeAutospacing="1" w:after="0" w:afterAutospacing="1" w:line="240" w:lineRule="auto"/>
-        <w:rPr>
-          <w:rFonts w:ascii="Roboto" w:eastAsia="Times New Roman" w:hAnsi="Roboto" w:cs="Times New Roman"/>
-          <w:color w:val="111111"/>
-          <w:kern w:val="0"/>
-          <w:sz w:val="21"/>
-          <w:szCs w:val="21"/>
-          <w14:ligatures w14:val="none"/>
-        </w:rPr>
-      </w:pPr>
-      <w:r>
-        <w:rPr>
-          <w:rFonts w:ascii="Roboto" w:eastAsia="Times New Roman" w:hAnsi="Roboto" w:cs="Times New Roman"/>
-          <w:color w:val="111111"/>
-          <w:kern w:val="0"/>
-          <w:sz w:val="21"/>
-          <w:szCs w:val="21"/>
-          <w14:ligatures w14:val="none"/>
-        </w:rPr>
-        <w:t>Propose a scenario where the </w:t>
-      </w:r>
-      <w:r>
-        <w:rPr>
-          <w:rFonts w:ascii="Courier New" w:eastAsia="Times New Roman" w:hAnsi="Courier New" w:cs="Courier New"/>
-          <w:color w:val="111111"/>
-          <w:kern w:val="0"/>
-          <w:sz w:val="20"/>
-          <w:szCs w:val="20"/>
-          <w14:ligatures w14:val="none"/>
-        </w:rPr>
-        <w:t>Cypher QA Chain</w:t>
-      </w:r>
-      <w:r>
-        <w:rPr>
-          <w:rFonts w:ascii="Roboto" w:eastAsia="Times New Roman" w:hAnsi="Roboto" w:cs="Times New Roman"/>
-          <w:color w:val="111111"/>
-          <w:kern w:val="0"/>
-          <w:sz w:val="21"/>
-          <w:szCs w:val="21"/>
-          <w14:ligatures w14:val="none"/>
-        </w:rPr>
-        <w:t> could be effectively utilized.</w:t>
-      </w:r>
-    </w:p>
-    <w:p>
-      <w:pPr>
-        <w:numPr>
-          <w:ilvl w:val="0"/>
-          <w:numId w:val="11"/>
-        </w:numPr>
-        <w:shd w:val="clear" w:color="auto" w:fill="F3F3F3"/>
-        <w:spacing w:before="100" w:beforeAutospacing="1" w:after="100" w:afterAutospacing="1" w:line="240" w:lineRule="auto"/>
-        <w:rPr>
-          <w:rFonts w:ascii="Roboto" w:eastAsia="Times New Roman" w:hAnsi="Roboto" w:cs="Times New Roman"/>
-          <w:color w:val="111111"/>
-          <w:kern w:val="0"/>
-          <w:sz w:val="21"/>
-          <w:szCs w:val="21"/>
-          <w14:ligatures w14:val="none"/>
-        </w:rPr>
-      </w:pPr>
-      <w:r>
-        <w:rPr>
-          <w:rFonts w:ascii="Roboto" w:eastAsia="Times New Roman" w:hAnsi="Roboto" w:cs="Times New Roman"/>
-          <w:color w:val="111111"/>
-          <w:kern w:val="0"/>
-          <w:sz w:val="21"/>
-          <w:szCs w:val="21"/>
-          <w14:ligatures w14:val="none"/>
-        </w:rPr>
-        <w:t>What information is required to establish a connection to a Neo4j database for vector retrieval?</w:t>
-      </w:r>
-    </w:p>
-    <w:p>
-      <w:pPr>
-        <w:numPr>
-          <w:ilvl w:val="0"/>
-          <w:numId w:val="11"/>
-        </w:numPr>
-        <w:shd w:val="clear" w:color="auto" w:fill="F3F3F3"/>
-        <w:spacing w:before="100" w:beforeAutospacing="1" w:after="100" w:afterAutospacing="1" w:line="240" w:lineRule="auto"/>
-        <w:rPr>
-          <w:rFonts w:ascii="Roboto" w:eastAsia="Times New Roman" w:hAnsi="Roboto" w:cs="Times New Roman"/>
-          <w:color w:val="111111"/>
-          <w:kern w:val="0"/>
-          <w:sz w:val="21"/>
-          <w:szCs w:val="21"/>
-          <w14:ligatures w14:val="none"/>
-        </w:rPr>
-      </w:pPr>
-      <w:r>
-        <w:rPr>
-          <w:rFonts w:ascii="Roboto" w:eastAsia="Times New Roman" w:hAnsi="Roboto" w:cs="Times New Roman"/>
-          <w:color w:val="111111"/>
-          <w:kern w:val="0"/>
-          <w:sz w:val="21"/>
-          <w:szCs w:val="21"/>
-          <w14:ligatures w14:val="none"/>
-        </w:rPr>
-        <w:t>Assess the security implications of storing sensitive connection details in code.</w:t>
-      </w:r>
-    </w:p>
-    <w:p>
-      <w:pPr>
-        <w:numPr>
-          <w:ilvl w:val="0"/>
-          <w:numId w:val="11"/>
-        </w:numPr>
-        <w:shd w:val="clear" w:color="auto" w:fill="F3F3F3"/>
-        <w:spacing w:before="100" w:beforeAutospacing="1" w:after="100" w:afterAutospacing="1" w:line="240" w:lineRule="auto"/>
-        <w:rPr>
-          <w:rFonts w:ascii="Roboto" w:eastAsia="Times New Roman" w:hAnsi="Roboto" w:cs="Times New Roman"/>
-          <w:color w:val="111111"/>
-          <w:kern w:val="0"/>
-          <w:sz w:val="21"/>
-          <w:szCs w:val="21"/>
-          <w14:ligatures w14:val="none"/>
-        </w:rPr>
-      </w:pPr>
-      <w:r>
-        <w:rPr>
-          <w:rFonts w:ascii="Roboto" w:eastAsia="Times New Roman" w:hAnsi="Roboto" w:cs="Times New Roman"/>
-          <w:color w:val="111111"/>
-          <w:kern w:val="0"/>
-          <w:sz w:val="21"/>
-          <w:szCs w:val="21"/>
-          <w14:ligatures w14:val="none"/>
-        </w:rPr>
-        <w:t>How can vectors and semantic search contribute to the accuracy of a conversational agent?</w:t>
-      </w:r>
-    </w:p>
-    <w:p>
-      <w:pPr>
-        <w:numPr>
-          <w:ilvl w:val="0"/>
-          <w:numId w:val="11"/>
-        </w:numPr>
-        <w:shd w:val="clear" w:color="auto" w:fill="F3F3F3"/>
         <w:spacing w:before="100" w:beforeAutospacing="1" w:after="100" w:afterAutospacing="1" w:line="240" w:lineRule="auto"/>
         <w:rPr>
           <w:rFonts w:ascii="Roboto" w:eastAsia="Times New Roman" w:hAnsi="Roboto" w:cs="Times New Roman"/>
@@ -6668,16 +5387,7 @@
         <w:pStyle w:val="Heading3"/>
       </w:pPr>
       <w:r>
-        <w:t xml:space="preserve">Lesson </w:t>
-      </w:r>
-      <w:r>
-        <w:t>9</w:t>
-      </w:r>
-      <w:r>
-        <w:t xml:space="preserve">: </w:t>
-      </w:r>
-      <w:r>
-        <w:t>neo4j vector retriever</w:t>
+        <w:t>Lesson 9: neo4j vector retriever</w:t>
       </w:r>
     </w:p>
     <w:p>
@@ -6795,33 +5505,7 @@
             <w:u w:val="single"/>
             <w14:ligatures w14:val="none"/>
           </w:rPr>
-          <w:t xml:space="preserve">Describe the process of creating a </w:t>
-        </w:r>
-        <w:proofErr w:type="spellStart"/>
-        <w:r>
-          <w:rPr>
-            <w:rFonts w:ascii="Roboto" w:eastAsia="Times New Roman" w:hAnsi="Roboto" w:cs="Times New Roman"/>
-            <w:color w:val="0000FF"/>
-            <w:kern w:val="0"/>
-            <w:sz w:val="21"/>
-            <w:szCs w:val="21"/>
-            <w:u w:val="single"/>
-            <w14:ligatures w14:val="none"/>
-          </w:rPr>
-          <w:t>RetrievalQA</w:t>
-        </w:r>
-        <w:proofErr w:type="spellEnd"/>
-        <w:r>
-          <w:rPr>
-            <w:rFonts w:ascii="Roboto" w:eastAsia="Times New Roman" w:hAnsi="Roboto" w:cs="Times New Roman"/>
-            <w:color w:val="0000FF"/>
-            <w:kern w:val="0"/>
-            <w:sz w:val="21"/>
-            <w:szCs w:val="21"/>
-            <w:u w:val="single"/>
-            <w14:ligatures w14:val="none"/>
-          </w:rPr>
-          <w:t xml:space="preserve"> chain using the Neo4jVector as the retriever</w:t>
+          <w:t>Describe the process of creating a RetrievalQA chain using the Neo4jVector as the retriever</w:t>
         </w:r>
       </w:hyperlink>
       <w:hyperlink r:id="rId41" w:anchor="sjevt%7CDiscover.Chat.SydneyClickPageCitation%7Cadpclick%7C0%7C7b6713a5-62f9-4f49-8c86-60d60d8d63cd" w:history="1">
@@ -6877,31 +5561,7 @@
           <w:szCs w:val="21"/>
           <w14:ligatures w14:val="none"/>
         </w:rPr>
-        <w:t xml:space="preserve">Compare and contrast the use of a standard LLM chain with a </w:t>
-      </w:r>
-      <w:proofErr w:type="spellStart"/>
-      <w:r>
-        <w:rPr>
-          <w:rFonts w:ascii="Roboto" w:eastAsia="Times New Roman" w:hAnsi="Roboto" w:cs="Times New Roman"/>
-          <w:color w:val="111111"/>
-          <w:kern w:val="0"/>
-          <w:sz w:val="21"/>
-          <w:szCs w:val="21"/>
-          <w14:ligatures w14:val="none"/>
-        </w:rPr>
-        <w:t>RetrievalQA</w:t>
-      </w:r>
-      <w:proofErr w:type="spellEnd"/>
-      <w:r>
-        <w:rPr>
-          <w:rFonts w:ascii="Roboto" w:eastAsia="Times New Roman" w:hAnsi="Roboto" w:cs="Times New Roman"/>
-          <w:color w:val="111111"/>
-          <w:kern w:val="0"/>
-          <w:sz w:val="21"/>
-          <w:szCs w:val="21"/>
-          <w14:ligatures w14:val="none"/>
-        </w:rPr>
-        <w:t xml:space="preserve"> chain in the context of query generation.</w:t>
+        <w:t>Compare and contrast the use of a standard LLM chain with a RetrievalQA chain in the context of query generation.</w:t>
       </w:r>
     </w:p>
     <w:p>
@@ -7046,31 +5706,7 @@
           <w:szCs w:val="21"/>
           <w14:ligatures w14:val="none"/>
         </w:rPr>
-        <w:t xml:space="preserve">Design a function that would allow a </w:t>
-      </w:r>
-      <w:proofErr w:type="spellStart"/>
-      <w:r>
-        <w:rPr>
-          <w:rFonts w:ascii="Roboto" w:eastAsia="Times New Roman" w:hAnsi="Roboto" w:cs="Times New Roman"/>
-          <w:color w:val="111111"/>
-          <w:kern w:val="0"/>
-          <w:sz w:val="21"/>
-          <w:szCs w:val="21"/>
-          <w14:ligatures w14:val="none"/>
-        </w:rPr>
-        <w:t>RetrievalQA</w:t>
-      </w:r>
-      <w:proofErr w:type="spellEnd"/>
-      <w:r>
-        <w:rPr>
-          <w:rFonts w:ascii="Roboto" w:eastAsia="Times New Roman" w:hAnsi="Roboto" w:cs="Times New Roman"/>
-          <w:color w:val="111111"/>
-          <w:kern w:val="0"/>
-          <w:sz w:val="21"/>
-          <w:szCs w:val="21"/>
-          <w14:ligatures w14:val="none"/>
-        </w:rPr>
-        <w:t xml:space="preserve"> chain to be called from a tool executor that expects a single query input and output key.</w:t>
+        <w:t>Design a function that would allow a RetrievalQA chain to be called from a tool executor that expects a single query input and output key.</w:t>
       </w:r>
     </w:p>
     <w:p>
@@ -7107,16 +5743,7 @@
         <w:pStyle w:val="Heading1"/>
       </w:pPr>
       <w:r>
-        <w:t xml:space="preserve">Module </w:t>
-      </w:r>
-      <w:r>
-        <w:t>4</w:t>
-      </w:r>
-      <w:r>
-        <w:t xml:space="preserve">: </w:t>
-      </w:r>
-      <w:r>
-        <w:t>Cypher generation</w:t>
+        <w:t>Module 4: Cypher generation</w:t>
       </w:r>
     </w:p>
     <w:p>
@@ -7124,18 +5751,7 @@
         <w:pStyle w:val="Heading3"/>
       </w:pPr>
       <w:r>
-        <w:t xml:space="preserve">Lesson 1: </w:t>
-      </w:r>
-      <w:r>
-        <w:t xml:space="preserve">Cypher </w:t>
-      </w:r>
-      <w:proofErr w:type="spellStart"/>
-      <w:r>
-        <w:t>qa</w:t>
-      </w:r>
-      <w:proofErr w:type="spellEnd"/>
-      <w:r>
-        <w:t xml:space="preserve"> chain</w:t>
+        <w:t>Lesson 1: Cypher qa chain</w:t>
       </w:r>
     </w:p>
     <w:p>
@@ -7167,7 +5783,6 @@
         </w:rPr>
         <w:t>What is the purpose of the </w:t>
       </w:r>
-      <w:proofErr w:type="spellStart"/>
       <w:r>
         <w:rPr>
           <w:rFonts w:ascii="Courier New" w:eastAsia="Times New Roman" w:hAnsi="Courier New" w:cs="Courier New"/>
@@ -7179,7 +5794,6 @@
         </w:rPr>
         <w:t>GraphCypherQAChain</w:t>
       </w:r>
-      <w:proofErr w:type="spellEnd"/>
       <w:r>
         <w:rPr>
           <w:rFonts w:ascii="Roboto" w:eastAsia="Times New Roman" w:hAnsi="Roboto" w:cs="Times New Roman"/>
@@ -7307,7 +5921,6 @@
         </w:rPr>
         <w:t>Evaluate the effectiveness of using the </w:t>
       </w:r>
-      <w:proofErr w:type="spellStart"/>
       <w:r>
         <w:rPr>
           <w:rFonts w:ascii="Courier New" w:eastAsia="Times New Roman" w:hAnsi="Courier New" w:cs="Courier New"/>
@@ -7319,7 +5932,6 @@
         </w:rPr>
         <w:t>GraphCypherQAChain</w:t>
       </w:r>
-      <w:proofErr w:type="spellEnd"/>
       <w:r>
         <w:rPr>
           <w:rFonts w:ascii="Roboto" w:eastAsia="Times New Roman" w:hAnsi="Roboto" w:cs="Times New Roman"/>
@@ -7395,10 +6007,7 @@
         <w:pStyle w:val="Heading3"/>
       </w:pPr>
       <w:r>
-        <w:t xml:space="preserve">Lesson 2: </w:t>
-      </w:r>
-      <w:r>
-        <w:t>Specific instructions</w:t>
+        <w:t>Lesson 2: Specific instructions</w:t>
       </w:r>
     </w:p>
     <w:p>
@@ -7677,31 +6286,7 @@
           <w:szCs w:val="21"/>
           <w14:ligatures w14:val="none"/>
         </w:rPr>
-        <w:t xml:space="preserve">What are the benefits of restricting the LLM’s responses to only </w:t>
-      </w:r>
-      <w:proofErr w:type="gramStart"/>
-      <w:r>
-        <w:rPr>
-          <w:rFonts w:ascii="Roboto" w:eastAsia="Times New Roman" w:hAnsi="Roboto" w:cs="Times New Roman"/>
-          <w:color w:val="111111"/>
-          <w:kern w:val="0"/>
-          <w:sz w:val="21"/>
-          <w:szCs w:val="21"/>
-          <w14:ligatures w14:val="none"/>
-        </w:rPr>
-        <w:t>include</w:t>
-      </w:r>
-      <w:proofErr w:type="gramEnd"/>
-      <w:r>
-        <w:rPr>
-          <w:rFonts w:ascii="Roboto" w:eastAsia="Times New Roman" w:hAnsi="Roboto" w:cs="Times New Roman"/>
-          <w:color w:val="111111"/>
-          <w:kern w:val="0"/>
-          <w:sz w:val="21"/>
-          <w:szCs w:val="21"/>
-          <w14:ligatures w14:val="none"/>
-        </w:rPr>
-        <w:t xml:space="preserve"> the generated Cypher statement without additional text?</w:t>
+        <w:t>What are the benefits of restricting the LLM’s responses to only include the generated Cypher statement without additional text?</w:t>
       </w:r>
     </w:p>
     <w:p>
@@ -7925,21 +6510,7 @@
         <w:pStyle w:val="Heading3"/>
       </w:pPr>
       <w:r>
-        <w:t xml:space="preserve">Lesson </w:t>
-      </w:r>
-      <w:r>
-        <w:t>3</w:t>
-      </w:r>
-      <w:r>
-        <w:t xml:space="preserve">: </w:t>
-      </w:r>
-      <w:proofErr w:type="spellStart"/>
-      <w:r>
-        <w:t>Fewshow</w:t>
-      </w:r>
-      <w:proofErr w:type="spellEnd"/>
-      <w:r>
-        <w:t xml:space="preserve"> examples</w:t>
+        <w:t>Lesson 3: Fewshow examples</w:t>
       </w:r>
     </w:p>
     <w:p>
@@ -8255,17 +6826,7 @@
         <w:pStyle w:val="Heading3"/>
       </w:pPr>
       <w:r>
-        <w:lastRenderedPageBreak/>
-        <w:t xml:space="preserve">Lesson </w:t>
-      </w:r>
-      <w:r>
-        <w:t>4</w:t>
-      </w:r>
-      <w:r>
-        <w:t xml:space="preserve">: </w:t>
-      </w:r>
-      <w:r>
-        <w:t>Conversational agent</w:t>
+        <w:t>Lesson 4: Conversational agent</w:t>
       </w:r>
     </w:p>
     <w:p>
@@ -8323,31 +6884,7 @@
           <w:szCs w:val="21"/>
           <w14:ligatures w14:val="none"/>
         </w:rPr>
-        <w:t xml:space="preserve">How can </w:t>
-      </w:r>
-      <w:proofErr w:type="spellStart"/>
-      <w:r>
-        <w:rPr>
-          <w:rFonts w:ascii="Roboto" w:eastAsia="Times New Roman" w:hAnsi="Roboto" w:cs="Times New Roman"/>
-          <w:color w:val="111111"/>
-          <w:kern w:val="0"/>
-          <w:sz w:val="21"/>
-          <w:szCs w:val="21"/>
-          <w14:ligatures w14:val="none"/>
-        </w:rPr>
-        <w:t>Langchain</w:t>
-      </w:r>
-      <w:proofErr w:type="spellEnd"/>
-      <w:r>
-        <w:rPr>
-          <w:rFonts w:ascii="Roboto" w:eastAsia="Times New Roman" w:hAnsi="Roboto" w:cs="Times New Roman"/>
-          <w:color w:val="111111"/>
-          <w:kern w:val="0"/>
-          <w:sz w:val="21"/>
-          <w:szCs w:val="21"/>
-          <w14:ligatures w14:val="none"/>
-        </w:rPr>
-        <w:t xml:space="preserve"> be utilized to interact with LLMs, and what are its benefits?</w:t>
+        <w:t>How can Langchain be utilized to interact with LLMs, and what are its benefits?</w:t>
       </w:r>
     </w:p>
     <w:p>
@@ -8434,31 +6971,7 @@
           <w:szCs w:val="21"/>
           <w14:ligatures w14:val="none"/>
         </w:rPr>
-        <w:t xml:space="preserve">Describe the process of building a Neo4j-backed chatbot using Python and </w:t>
-      </w:r>
-      <w:proofErr w:type="spellStart"/>
-      <w:r>
-        <w:rPr>
-          <w:rFonts w:ascii="Roboto" w:eastAsia="Times New Roman" w:hAnsi="Roboto" w:cs="Times New Roman"/>
-          <w:color w:val="111111"/>
-          <w:kern w:val="0"/>
-          <w:sz w:val="21"/>
-          <w:szCs w:val="21"/>
-          <w14:ligatures w14:val="none"/>
-        </w:rPr>
-        <w:t>Streamlit</w:t>
-      </w:r>
-      <w:proofErr w:type="spellEnd"/>
-      <w:r>
-        <w:rPr>
-          <w:rFonts w:ascii="Roboto" w:eastAsia="Times New Roman" w:hAnsi="Roboto" w:cs="Times New Roman"/>
-          <w:color w:val="111111"/>
-          <w:kern w:val="0"/>
-          <w:sz w:val="21"/>
-          <w:szCs w:val="21"/>
-          <w14:ligatures w14:val="none"/>
-        </w:rPr>
-        <w:t>.</w:t>
+        <w:t>Describe the process of building a Neo4j-backed chatbot using Python and Streamlit.</w:t>
       </w:r>
     </w:p>
     <w:p>

</xml_diff>